<commit_message>
added debug registers to the register document
</commit_message>
<xml_diff>
--- a/ip_modules/FLL_I2S/docs/FLL_I2S_register_map.docx
+++ b/ip_modules/FLL_I2S/docs/FLL_I2S_register_map.docx
@@ -31,7 +31,7 @@
         <w:t>1.0</w:t>
       </w:r>
       <w:r>
-        <w:t>0</w:t>
+        <w:t>1</w:t>
       </w:r>
     </w:p>
     <w:p>
@@ -48,7 +48,10 @@
         <w:tab/>
       </w:r>
       <w:r>
-        <w:t>03 Nov</w:t>
+        <w:t>1</w:t>
+      </w:r>
+      <w:r>
+        <w:t>3 Nov</w:t>
       </w:r>
       <w:r>
         <w:t xml:space="preserve"> 2020</w:t>
@@ -213,7 +216,13 @@
         <w:t>the external clock domain is</w:t>
       </w:r>
       <w:r>
-        <w:t xml:space="preserve"> faster, slower, or the same as the local clock. The Gap counter will then count down from the </w:t>
+        <w:t xml:space="preserve"> faster, slower, or the same as the local clock</w:t>
+      </w:r>
+      <w:r>
+        <w:t xml:space="preserve"> (the master count value will be a negative number, a positive non-zero number, or equal to zero, respectively)</w:t>
+      </w:r>
+      <w:r>
+        <w:t xml:space="preserve">. The Gap counter will then count down from the </w:t>
       </w:r>
       <w:r>
         <w:t>Gap Timer</w:t>
@@ -234,10 +243,22 @@
       </w:r>
     </w:p>
     <w:p>
+      <w:r>
+        <w:t xml:space="preserve">Note that software running in the M4 processor only needs to respond to the “speed up” or “slow down” interrupts by adjusting the local </w:t>
+      </w:r>
+      <w:r>
+        <w:t xml:space="preserve">bit clock up or down, respectively. It is recommended that the default values for the Sample Timer and Gap Timer be used, until the user becomes sufficiently familiar with the behavior of the FLL. For example, setting one or both of these timer values to very small numbers could result in very frequent interrupts as the FLL tries to lock on to the external clock, which would flood the M4 processor with interrupts. On the other hand, using values that are too large would slow down the locking process and </w:t>
+      </w:r>
+      <w:r>
+        <w:t>may prevent a lock from happening.</w:t>
+      </w:r>
+    </w:p>
+    <w:p>
       <w:pPr>
         <w:pStyle w:val="Heading1"/>
       </w:pPr>
       <w:r>
+        <w:lastRenderedPageBreak/>
         <w:t>A</w:t>
       </w:r>
       <w:r>
@@ -317,7 +338,6 @@
         <w:t xml:space="preserve"> The </w:t>
       </w:r>
       <w:r>
-        <w:lastRenderedPageBreak/>
         <w:t xml:space="preserve">FLL_I2S </w:t>
       </w:r>
       <w:r>
@@ -471,14 +491,27 @@
       <w:r>
         <w:t xml:space="preserve">Table </w:t>
       </w:r>
-      <w:fldSimple w:instr=" SEQ Table \* ARABIC \s 1 ">
-        <w:r>
-          <w:rPr>
-            <w:noProof/>
-          </w:rPr>
-          <w:t>1</w:t>
-        </w:r>
-      </w:fldSimple>
+      <w:r>
+        <w:fldChar w:fldCharType="begin"/>
+      </w:r>
+      <w:r>
+        <w:instrText xml:space="preserve"> SEQ Table \* ARABIC \s 1 </w:instrText>
+      </w:r>
+      <w:r>
+        <w:fldChar w:fldCharType="separate"/>
+      </w:r>
+      <w:r>
+        <w:rPr>
+          <w:noProof/>
+        </w:rPr>
+        <w:t>1</w:t>
+      </w:r>
+      <w:r>
+        <w:rPr>
+          <w:noProof/>
+        </w:rPr>
+        <w:fldChar w:fldCharType="end"/>
+      </w:r>
       <w:bookmarkEnd w:id="3"/>
       <w:r>
         <w:t xml:space="preserve">: </w:t>
@@ -1057,54 +1090,7 @@
                 <w:bCs w:val="0"/>
                 <w:color w:val="auto"/>
               </w:rPr>
-              <w:t>0x</w:t>
-            </w:r>
-            <w:r>
-              <w:rPr>
-                <w:rFonts w:ascii="Verdana" w:hAnsi="Verdana" w:cs="Arial"/>
-                <w:b w:val="0"/>
-                <w:bCs w:val="0"/>
-                <w:color w:val="auto"/>
-              </w:rPr>
-              <w:t>0</w:t>
-            </w:r>
-            <w:r>
-              <w:rPr>
-                <w:rFonts w:ascii="Verdana" w:hAnsi="Verdana" w:cs="Arial"/>
-                <w:b w:val="0"/>
-                <w:bCs w:val="0"/>
-                <w:color w:val="auto"/>
-              </w:rPr>
-              <w:t>C</w:t>
-            </w:r>
-            <w:r>
-              <w:rPr>
-                <w:rFonts w:ascii="Verdana" w:hAnsi="Verdana" w:cs="Arial"/>
-                <w:b w:val="0"/>
-                <w:bCs w:val="0"/>
-                <w:color w:val="auto"/>
-              </w:rPr>
-              <w:t xml:space="preserve"> –</w:t>
-            </w:r>
-          </w:p>
-          <w:p>
-            <w:pPr>
-              <w:pStyle w:val="TableBody-LeftChar"/>
-              <w:rPr>
-                <w:rFonts w:ascii="Verdana" w:hAnsi="Verdana" w:cs="Arial"/>
-                <w:b w:val="0"/>
-                <w:bCs w:val="0"/>
-                <w:color w:val="auto"/>
-              </w:rPr>
-            </w:pPr>
-            <w:r>
-              <w:rPr>
-                <w:rFonts w:ascii="Verdana" w:hAnsi="Verdana" w:cs="Arial"/>
-                <w:b w:val="0"/>
-                <w:bCs w:val="0"/>
-                <w:color w:val="auto"/>
-              </w:rPr>
-              <w:t>0xFF</w:t>
+              <w:t>0x0C</w:t>
             </w:r>
           </w:p>
         </w:tc>
@@ -1122,12 +1108,21 @@
                 <w:color w:val="auto"/>
               </w:rPr>
             </w:pPr>
-            <w:r>
-              <w:rPr>
-                <w:rFonts w:ascii="Verdana" w:hAnsi="Verdana" w:cs="Arial"/>
-                <w:color w:val="auto"/>
-              </w:rPr>
-              <w:t>Reserved</w:t>
+            <w:bookmarkStart w:id="5" w:name="_Hlk56148945"/>
+            <w:r>
+              <w:rPr>
+                <w:rFonts w:ascii="Verdana" w:hAnsi="Verdana" w:cs="Arial"/>
+                <w:color w:val="auto"/>
+              </w:rPr>
+              <w:t xml:space="preserve">Word Count Difference </w:t>
+            </w:r>
+            <w:bookmarkEnd w:id="5"/>
+            <w:r>
+              <w:rPr>
+                <w:rFonts w:ascii="Verdana" w:hAnsi="Verdana" w:cs="Arial"/>
+                <w:color w:val="auto"/>
+              </w:rPr>
+              <w:t>[DEBUG]</w:t>
             </w:r>
           </w:p>
         </w:tc>
@@ -1151,7 +1146,7 @@
                 <w:rFonts w:ascii="Verdana" w:hAnsi="Verdana" w:cs="Arial"/>
                 <w:color w:val="auto"/>
               </w:rPr>
-              <w:t>0x0</w:t>
+              <w:t>N/A</w:t>
             </w:r>
           </w:p>
         </w:tc>
@@ -1164,6 +1159,620 @@
             <w:pPr>
               <w:pStyle w:val="TableBody-LeftChar"/>
               <w:cnfStyle w:val="000000000000" w:firstRow="0" w:lastRow="0" w:firstColumn="0" w:lastColumn="0" w:oddVBand="0" w:evenVBand="0" w:oddHBand="0" w:evenHBand="0" w:firstRowFirstColumn="0" w:firstRowLastColumn="0" w:lastRowFirstColumn="0" w:lastRowLastColumn="0"/>
+              <w:rPr>
+                <w:rFonts w:ascii="Verdana" w:hAnsi="Verdana" w:cs="Arial"/>
+                <w:color w:val="auto"/>
+              </w:rPr>
+            </w:pPr>
+            <w:r>
+              <w:rPr>
+                <w:rFonts w:ascii="Verdana" w:hAnsi="Verdana" w:cs="Arial"/>
+                <w:color w:val="auto"/>
+              </w:rPr>
+              <w:t>Local_wordcount – Master_wordcount</w:t>
+            </w:r>
+          </w:p>
+        </w:tc>
+      </w:tr>
+      <w:tr>
+        <w:trPr>
+          <w:cnfStyle w:val="000000100000" w:firstRow="0" w:lastRow="0" w:firstColumn="0" w:lastColumn="0" w:oddVBand="0" w:evenVBand="0" w:oddHBand="1" w:evenHBand="0" w:firstRowFirstColumn="0" w:firstRowLastColumn="0" w:lastRowFirstColumn="0" w:lastRowLastColumn="0"/>
+          <w:cantSplit/>
+          <w:trHeight w:val="153"/>
+        </w:trPr>
+        <w:tc>
+          <w:tcPr>
+            <w:cnfStyle w:val="001000000000" w:firstRow="0" w:lastRow="0" w:firstColumn="1" w:lastColumn="0" w:oddVBand="0" w:evenVBand="0" w:oddHBand="0" w:evenHBand="0" w:firstRowFirstColumn="0" w:firstRowLastColumn="0" w:lastRowFirstColumn="0" w:lastRowLastColumn="0"/>
+            <w:tcW w:w="996" w:type="pct"/>
+            <w:vAlign w:val="center"/>
+          </w:tcPr>
+          <w:p>
+            <w:pPr>
+              <w:pStyle w:val="TableBody-LeftChar"/>
+              <w:rPr>
+                <w:rFonts w:ascii="Verdana" w:hAnsi="Verdana" w:cs="Arial"/>
+                <w:b w:val="0"/>
+                <w:bCs w:val="0"/>
+                <w:color w:val="auto"/>
+              </w:rPr>
+            </w:pPr>
+            <w:r>
+              <w:rPr>
+                <w:rFonts w:ascii="Verdana" w:hAnsi="Verdana" w:cs="Arial"/>
+                <w:b w:val="0"/>
+                <w:bCs w:val="0"/>
+                <w:color w:val="auto"/>
+              </w:rPr>
+              <w:t>0x10</w:t>
+            </w:r>
+          </w:p>
+        </w:tc>
+        <w:tc>
+          <w:tcPr>
+            <w:tcW w:w="1551" w:type="pct"/>
+            <w:vAlign w:val="center"/>
+          </w:tcPr>
+          <w:p>
+            <w:pPr>
+              <w:pStyle w:val="TableBody-LeftChar"/>
+              <w:cnfStyle w:val="000000100000" w:firstRow="0" w:lastRow="0" w:firstColumn="0" w:lastColumn="0" w:oddVBand="0" w:evenVBand="0" w:oddHBand="1" w:evenHBand="0" w:firstRowFirstColumn="0" w:firstRowLastColumn="0" w:lastRowFirstColumn="0" w:lastRowLastColumn="0"/>
+              <w:rPr>
+                <w:rFonts w:ascii="Verdana" w:hAnsi="Verdana" w:cs="Arial"/>
+                <w:color w:val="auto"/>
+              </w:rPr>
+            </w:pPr>
+            <w:r>
+              <w:rPr>
+                <w:rFonts w:ascii="Verdana" w:hAnsi="Verdana" w:cs="Arial"/>
+                <w:color w:val="auto"/>
+              </w:rPr>
+              <w:t xml:space="preserve">Local &amp; Master Word Counts (lower bits only) </w:t>
+            </w:r>
+            <w:r>
+              <w:rPr>
+                <w:rFonts w:ascii="Verdana" w:hAnsi="Verdana" w:cs="Arial"/>
+                <w:color w:val="auto"/>
+              </w:rPr>
+              <w:t>[DEBUG]</w:t>
+            </w:r>
+          </w:p>
+        </w:tc>
+        <w:tc>
+          <w:tcPr>
+            <w:tcW w:w="893" w:type="pct"/>
+            <w:vAlign w:val="center"/>
+          </w:tcPr>
+          <w:p>
+            <w:pPr>
+              <w:pStyle w:val="TableBody-LeftChar"/>
+              <w:jc w:val="center"/>
+              <w:cnfStyle w:val="000000100000" w:firstRow="0" w:lastRow="0" w:firstColumn="0" w:lastColumn="0" w:oddVBand="0" w:evenVBand="0" w:oddHBand="1" w:evenHBand="0" w:firstRowFirstColumn="0" w:firstRowLastColumn="0" w:lastRowFirstColumn="0" w:lastRowLastColumn="0"/>
+              <w:rPr>
+                <w:rFonts w:ascii="Verdana" w:hAnsi="Verdana" w:cs="Arial"/>
+                <w:color w:val="auto"/>
+              </w:rPr>
+            </w:pPr>
+            <w:r>
+              <w:rPr>
+                <w:rFonts w:ascii="Verdana" w:hAnsi="Verdana" w:cs="Arial"/>
+                <w:color w:val="auto"/>
+              </w:rPr>
+              <w:t>N/A</w:t>
+            </w:r>
+          </w:p>
+        </w:tc>
+        <w:tc>
+          <w:tcPr>
+            <w:tcW w:w="1560" w:type="pct"/>
+            <w:vAlign w:val="center"/>
+          </w:tcPr>
+          <w:p>
+            <w:pPr>
+              <w:pStyle w:val="TableBody-LeftChar"/>
+              <w:cnfStyle w:val="000000100000" w:firstRow="0" w:lastRow="0" w:firstColumn="0" w:lastColumn="0" w:oddVBand="0" w:evenVBand="0" w:oddHBand="1" w:evenHBand="0" w:firstRowFirstColumn="0" w:firstRowLastColumn="0" w:lastRowFirstColumn="0" w:lastRowLastColumn="0"/>
+              <w:rPr>
+                <w:rFonts w:ascii="Verdana" w:hAnsi="Verdana" w:cs="Arial"/>
+                <w:color w:val="auto"/>
+              </w:rPr>
+            </w:pPr>
+            <w:r>
+              <w:rPr>
+                <w:rFonts w:ascii="Verdana" w:hAnsi="Verdana" w:cs="Arial"/>
+                <w:color w:val="auto"/>
+              </w:rPr>
+              <w:t>{Local_wordcount[15:0], Master_wordcount[15:0]}</w:t>
+            </w:r>
+          </w:p>
+        </w:tc>
+      </w:tr>
+      <w:tr>
+        <w:trPr>
+          <w:cantSplit/>
+          <w:trHeight w:val="153"/>
+        </w:trPr>
+        <w:tc>
+          <w:tcPr>
+            <w:cnfStyle w:val="001000000000" w:firstRow="0" w:lastRow="0" w:firstColumn="1" w:lastColumn="0" w:oddVBand="0" w:evenVBand="0" w:oddHBand="0" w:evenHBand="0" w:firstRowFirstColumn="0" w:firstRowLastColumn="0" w:lastRowFirstColumn="0" w:lastRowLastColumn="0"/>
+            <w:tcW w:w="996" w:type="pct"/>
+            <w:vAlign w:val="center"/>
+          </w:tcPr>
+          <w:p>
+            <w:pPr>
+              <w:pStyle w:val="TableBody-LeftChar"/>
+              <w:rPr>
+                <w:rFonts w:ascii="Verdana" w:hAnsi="Verdana" w:cs="Arial"/>
+                <w:b w:val="0"/>
+                <w:bCs w:val="0"/>
+                <w:color w:val="auto"/>
+              </w:rPr>
+            </w:pPr>
+            <w:r>
+              <w:rPr>
+                <w:rFonts w:ascii="Verdana" w:hAnsi="Verdana" w:cs="Arial"/>
+                <w:b w:val="0"/>
+                <w:bCs w:val="0"/>
+                <w:color w:val="auto"/>
+              </w:rPr>
+              <w:t>0x14</w:t>
+            </w:r>
+          </w:p>
+        </w:tc>
+        <w:tc>
+          <w:tcPr>
+            <w:tcW w:w="1551" w:type="pct"/>
+            <w:vAlign w:val="center"/>
+          </w:tcPr>
+          <w:p>
+            <w:pPr>
+              <w:pStyle w:val="TableBody-LeftChar"/>
+              <w:cnfStyle w:val="000000000000" w:firstRow="0" w:lastRow="0" w:firstColumn="0" w:lastColumn="0" w:oddVBand="0" w:evenVBand="0" w:oddHBand="0" w:evenHBand="0" w:firstRowFirstColumn="0" w:firstRowLastColumn="0" w:lastRowFirstColumn="0" w:lastRowLastColumn="0"/>
+              <w:rPr>
+                <w:rFonts w:ascii="Verdana" w:hAnsi="Verdana" w:cs="Arial"/>
+                <w:color w:val="auto"/>
+              </w:rPr>
+            </w:pPr>
+            <w:r>
+              <w:rPr>
+                <w:rFonts w:ascii="Verdana" w:hAnsi="Verdana" w:cs="Arial"/>
+                <w:color w:val="auto"/>
+              </w:rPr>
+              <w:t>Master_wordcount</w:t>
+            </w:r>
+          </w:p>
+          <w:p>
+            <w:pPr>
+              <w:pStyle w:val="TableBody-LeftChar"/>
+              <w:cnfStyle w:val="000000000000" w:firstRow="0" w:lastRow="0" w:firstColumn="0" w:lastColumn="0" w:oddVBand="0" w:evenVBand="0" w:oddHBand="0" w:evenHBand="0" w:firstRowFirstColumn="0" w:firstRowLastColumn="0" w:lastRowFirstColumn="0" w:lastRowLastColumn="0"/>
+              <w:rPr>
+                <w:rFonts w:ascii="Verdana" w:hAnsi="Verdana" w:cs="Arial"/>
+                <w:color w:val="auto"/>
+              </w:rPr>
+            </w:pPr>
+            <w:r>
+              <w:rPr>
+                <w:rFonts w:ascii="Verdana" w:hAnsi="Verdana" w:cs="Arial"/>
+                <w:color w:val="auto"/>
+              </w:rPr>
+              <w:t>[DEBUG]</w:t>
+            </w:r>
+          </w:p>
+        </w:tc>
+        <w:tc>
+          <w:tcPr>
+            <w:tcW w:w="893" w:type="pct"/>
+            <w:vAlign w:val="center"/>
+          </w:tcPr>
+          <w:p>
+            <w:pPr>
+              <w:pStyle w:val="TableBody-LeftChar"/>
+              <w:jc w:val="center"/>
+              <w:cnfStyle w:val="000000000000" w:firstRow="0" w:lastRow="0" w:firstColumn="0" w:lastColumn="0" w:oddVBand="0" w:evenVBand="0" w:oddHBand="0" w:evenHBand="0" w:firstRowFirstColumn="0" w:firstRowLastColumn="0" w:lastRowFirstColumn="0" w:lastRowLastColumn="0"/>
+              <w:rPr>
+                <w:rFonts w:ascii="Verdana" w:hAnsi="Verdana" w:cs="Arial"/>
+                <w:color w:val="auto"/>
+              </w:rPr>
+            </w:pPr>
+            <w:r>
+              <w:rPr>
+                <w:rFonts w:ascii="Verdana" w:hAnsi="Verdana" w:cs="Arial"/>
+                <w:color w:val="auto"/>
+              </w:rPr>
+              <w:t>N/A</w:t>
+            </w:r>
+          </w:p>
+        </w:tc>
+        <w:tc>
+          <w:tcPr>
+            <w:tcW w:w="1560" w:type="pct"/>
+            <w:vAlign w:val="center"/>
+          </w:tcPr>
+          <w:p>
+            <w:pPr>
+              <w:pStyle w:val="TableBody-LeftChar"/>
+              <w:cnfStyle w:val="000000000000" w:firstRow="0" w:lastRow="0" w:firstColumn="0" w:lastColumn="0" w:oddVBand="0" w:evenVBand="0" w:oddHBand="0" w:evenHBand="0" w:firstRowFirstColumn="0" w:firstRowLastColumn="0" w:lastRowFirstColumn="0" w:lastRowLastColumn="0"/>
+              <w:rPr>
+                <w:rFonts w:ascii="Verdana" w:hAnsi="Verdana" w:cs="Arial"/>
+                <w:color w:val="auto"/>
+              </w:rPr>
+            </w:pPr>
+            <w:r>
+              <w:rPr>
+                <w:rFonts w:ascii="Verdana" w:hAnsi="Verdana" w:cs="Arial"/>
+                <w:color w:val="auto"/>
+              </w:rPr>
+              <w:t>Master_wordcount[31:0]</w:t>
+            </w:r>
+          </w:p>
+        </w:tc>
+      </w:tr>
+      <w:tr>
+        <w:trPr>
+          <w:cnfStyle w:val="000000100000" w:firstRow="0" w:lastRow="0" w:firstColumn="0" w:lastColumn="0" w:oddVBand="0" w:evenVBand="0" w:oddHBand="1" w:evenHBand="0" w:firstRowFirstColumn="0" w:firstRowLastColumn="0" w:lastRowFirstColumn="0" w:lastRowLastColumn="0"/>
+          <w:cantSplit/>
+          <w:trHeight w:val="153"/>
+        </w:trPr>
+        <w:tc>
+          <w:tcPr>
+            <w:cnfStyle w:val="001000000000" w:firstRow="0" w:lastRow="0" w:firstColumn="1" w:lastColumn="0" w:oddVBand="0" w:evenVBand="0" w:oddHBand="0" w:evenHBand="0" w:firstRowFirstColumn="0" w:firstRowLastColumn="0" w:lastRowFirstColumn="0" w:lastRowLastColumn="0"/>
+            <w:tcW w:w="996" w:type="pct"/>
+            <w:vAlign w:val="center"/>
+          </w:tcPr>
+          <w:p>
+            <w:pPr>
+              <w:pStyle w:val="TableBody-LeftChar"/>
+              <w:rPr>
+                <w:rFonts w:ascii="Verdana" w:hAnsi="Verdana" w:cs="Arial"/>
+                <w:b w:val="0"/>
+                <w:bCs w:val="0"/>
+                <w:color w:val="auto"/>
+              </w:rPr>
+            </w:pPr>
+            <w:r>
+              <w:rPr>
+                <w:rFonts w:ascii="Verdana" w:hAnsi="Verdana" w:cs="Arial"/>
+                <w:b w:val="0"/>
+                <w:bCs w:val="0"/>
+                <w:color w:val="auto"/>
+              </w:rPr>
+              <w:t>0x18</w:t>
+            </w:r>
+          </w:p>
+        </w:tc>
+        <w:tc>
+          <w:tcPr>
+            <w:tcW w:w="1551" w:type="pct"/>
+            <w:vAlign w:val="center"/>
+          </w:tcPr>
+          <w:p>
+            <w:pPr>
+              <w:pStyle w:val="TableBody-LeftChar"/>
+              <w:cnfStyle w:val="000000100000" w:firstRow="0" w:lastRow="0" w:firstColumn="0" w:lastColumn="0" w:oddVBand="0" w:evenVBand="0" w:oddHBand="1" w:evenHBand="0" w:firstRowFirstColumn="0" w:firstRowLastColumn="0" w:lastRowFirstColumn="0" w:lastRowLastColumn="0"/>
+              <w:rPr>
+                <w:rFonts w:ascii="Verdana" w:hAnsi="Verdana" w:cs="Arial"/>
+                <w:color w:val="auto"/>
+              </w:rPr>
+            </w:pPr>
+            <w:r>
+              <w:rPr>
+                <w:rFonts w:ascii="Verdana" w:hAnsi="Verdana" w:cs="Arial"/>
+                <w:color w:val="auto"/>
+              </w:rPr>
+              <w:t>Local_wordcount</w:t>
+            </w:r>
+          </w:p>
+          <w:p>
+            <w:pPr>
+              <w:pStyle w:val="TableBody-LeftChar"/>
+              <w:cnfStyle w:val="000000100000" w:firstRow="0" w:lastRow="0" w:firstColumn="0" w:lastColumn="0" w:oddVBand="0" w:evenVBand="0" w:oddHBand="1" w:evenHBand="0" w:firstRowFirstColumn="0" w:firstRowLastColumn="0" w:lastRowFirstColumn="0" w:lastRowLastColumn="0"/>
+              <w:rPr>
+                <w:rFonts w:ascii="Verdana" w:hAnsi="Verdana" w:cs="Arial"/>
+                <w:color w:val="auto"/>
+              </w:rPr>
+            </w:pPr>
+            <w:r>
+              <w:rPr>
+                <w:rFonts w:ascii="Verdana" w:hAnsi="Verdana" w:cs="Arial"/>
+                <w:color w:val="auto"/>
+              </w:rPr>
+              <w:t>[DEBUG]</w:t>
+            </w:r>
+          </w:p>
+        </w:tc>
+        <w:tc>
+          <w:tcPr>
+            <w:tcW w:w="893" w:type="pct"/>
+            <w:vAlign w:val="center"/>
+          </w:tcPr>
+          <w:p>
+            <w:pPr>
+              <w:pStyle w:val="TableBody-LeftChar"/>
+              <w:jc w:val="center"/>
+              <w:cnfStyle w:val="000000100000" w:firstRow="0" w:lastRow="0" w:firstColumn="0" w:lastColumn="0" w:oddVBand="0" w:evenVBand="0" w:oddHBand="1" w:evenHBand="0" w:firstRowFirstColumn="0" w:firstRowLastColumn="0" w:lastRowFirstColumn="0" w:lastRowLastColumn="0"/>
+              <w:rPr>
+                <w:rFonts w:ascii="Verdana" w:hAnsi="Verdana" w:cs="Arial"/>
+                <w:color w:val="auto"/>
+              </w:rPr>
+            </w:pPr>
+            <w:r>
+              <w:rPr>
+                <w:rFonts w:ascii="Verdana" w:hAnsi="Verdana" w:cs="Arial"/>
+                <w:color w:val="auto"/>
+              </w:rPr>
+              <w:t>N/A</w:t>
+            </w:r>
+          </w:p>
+        </w:tc>
+        <w:tc>
+          <w:tcPr>
+            <w:tcW w:w="1560" w:type="pct"/>
+            <w:vAlign w:val="center"/>
+          </w:tcPr>
+          <w:p>
+            <w:pPr>
+              <w:pStyle w:val="TableBody-LeftChar"/>
+              <w:cnfStyle w:val="000000100000" w:firstRow="0" w:lastRow="0" w:firstColumn="0" w:lastColumn="0" w:oddVBand="0" w:evenVBand="0" w:oddHBand="1" w:evenHBand="0" w:firstRowFirstColumn="0" w:firstRowLastColumn="0" w:lastRowFirstColumn="0" w:lastRowLastColumn="0"/>
+              <w:rPr>
+                <w:rFonts w:ascii="Verdana" w:hAnsi="Verdana" w:cs="Arial"/>
+                <w:color w:val="auto"/>
+              </w:rPr>
+            </w:pPr>
+            <w:r>
+              <w:rPr>
+                <w:rFonts w:ascii="Verdana" w:hAnsi="Verdana" w:cs="Arial"/>
+                <w:color w:val="auto"/>
+              </w:rPr>
+              <w:t>Local_wordcount[31:0]</w:t>
+            </w:r>
+          </w:p>
+        </w:tc>
+      </w:tr>
+      <w:tr>
+        <w:trPr>
+          <w:cantSplit/>
+          <w:trHeight w:val="153"/>
+        </w:trPr>
+        <w:tc>
+          <w:tcPr>
+            <w:cnfStyle w:val="001000000000" w:firstRow="0" w:lastRow="0" w:firstColumn="1" w:lastColumn="0" w:oddVBand="0" w:evenVBand="0" w:oddHBand="0" w:evenHBand="0" w:firstRowFirstColumn="0" w:firstRowLastColumn="0" w:lastRowFirstColumn="0" w:lastRowLastColumn="0"/>
+            <w:tcW w:w="996" w:type="pct"/>
+            <w:vAlign w:val="center"/>
+          </w:tcPr>
+          <w:p>
+            <w:pPr>
+              <w:pStyle w:val="TableBody-LeftChar"/>
+              <w:rPr>
+                <w:rFonts w:ascii="Verdana" w:hAnsi="Verdana" w:cs="Arial"/>
+                <w:b w:val="0"/>
+                <w:bCs w:val="0"/>
+                <w:color w:val="auto"/>
+              </w:rPr>
+            </w:pPr>
+            <w:r>
+              <w:rPr>
+                <w:rFonts w:ascii="Verdana" w:hAnsi="Verdana" w:cs="Arial"/>
+                <w:b w:val="0"/>
+                <w:bCs w:val="0"/>
+                <w:color w:val="auto"/>
+              </w:rPr>
+              <w:t>0x1C</w:t>
+            </w:r>
+          </w:p>
+        </w:tc>
+        <w:tc>
+          <w:tcPr>
+            <w:tcW w:w="1551" w:type="pct"/>
+            <w:vAlign w:val="center"/>
+          </w:tcPr>
+          <w:p>
+            <w:pPr>
+              <w:pStyle w:val="TableBody-LeftChar"/>
+              <w:cnfStyle w:val="000000000000" w:firstRow="0" w:lastRow="0" w:firstColumn="0" w:lastColumn="0" w:oddVBand="0" w:evenVBand="0" w:oddHBand="0" w:evenHBand="0" w:firstRowFirstColumn="0" w:firstRowLastColumn="0" w:lastRowFirstColumn="0" w:lastRowLastColumn="0"/>
+              <w:rPr>
+                <w:rFonts w:ascii="Verdana" w:hAnsi="Verdana" w:cs="Arial"/>
+                <w:color w:val="auto"/>
+              </w:rPr>
+            </w:pPr>
+            <w:r>
+              <w:rPr>
+                <w:rFonts w:ascii="Verdana" w:hAnsi="Verdana" w:cs="Arial"/>
+                <w:color w:val="auto"/>
+              </w:rPr>
+              <w:t>Master Sample Count</w:t>
+            </w:r>
+          </w:p>
+          <w:p>
+            <w:pPr>
+              <w:pStyle w:val="TableBody-LeftChar"/>
+              <w:cnfStyle w:val="000000000000" w:firstRow="0" w:lastRow="0" w:firstColumn="0" w:lastColumn="0" w:oddVBand="0" w:evenVBand="0" w:oddHBand="0" w:evenHBand="0" w:firstRowFirstColumn="0" w:firstRowLastColumn="0" w:lastRowFirstColumn="0" w:lastRowLastColumn="0"/>
+              <w:rPr>
+                <w:rFonts w:ascii="Verdana" w:hAnsi="Verdana" w:cs="Arial"/>
+                <w:color w:val="auto"/>
+              </w:rPr>
+            </w:pPr>
+            <w:r>
+              <w:rPr>
+                <w:rFonts w:ascii="Verdana" w:hAnsi="Verdana" w:cs="Arial"/>
+                <w:color w:val="auto"/>
+              </w:rPr>
+              <w:t>[DEBUG]</w:t>
+            </w:r>
+          </w:p>
+        </w:tc>
+        <w:tc>
+          <w:tcPr>
+            <w:tcW w:w="893" w:type="pct"/>
+            <w:vAlign w:val="center"/>
+          </w:tcPr>
+          <w:p>
+            <w:pPr>
+              <w:pStyle w:val="TableBody-LeftChar"/>
+              <w:jc w:val="center"/>
+              <w:cnfStyle w:val="000000000000" w:firstRow="0" w:lastRow="0" w:firstColumn="0" w:lastColumn="0" w:oddVBand="0" w:evenVBand="0" w:oddHBand="0" w:evenHBand="0" w:firstRowFirstColumn="0" w:firstRowLastColumn="0" w:lastRowFirstColumn="0" w:lastRowLastColumn="0"/>
+              <w:rPr>
+                <w:rFonts w:ascii="Verdana" w:hAnsi="Verdana" w:cs="Arial"/>
+                <w:color w:val="auto"/>
+              </w:rPr>
+            </w:pPr>
+            <w:r>
+              <w:rPr>
+                <w:rFonts w:ascii="Verdana" w:hAnsi="Verdana" w:cs="Arial"/>
+                <w:color w:val="auto"/>
+              </w:rPr>
+              <w:t>N/A</w:t>
+            </w:r>
+          </w:p>
+        </w:tc>
+        <w:tc>
+          <w:tcPr>
+            <w:tcW w:w="1560" w:type="pct"/>
+            <w:vAlign w:val="center"/>
+          </w:tcPr>
+          <w:p>
+            <w:pPr>
+              <w:pStyle w:val="TableBody-LeftChar"/>
+              <w:cnfStyle w:val="000000000000" w:firstRow="0" w:lastRow="0" w:firstColumn="0" w:lastColumn="0" w:oddVBand="0" w:evenVBand="0" w:oddHBand="0" w:evenHBand="0" w:firstRowFirstColumn="0" w:firstRowLastColumn="0" w:lastRowFirstColumn="0" w:lastRowLastColumn="0"/>
+              <w:rPr>
+                <w:rFonts w:ascii="Verdana" w:hAnsi="Verdana" w:cs="Arial"/>
+                <w:color w:val="auto"/>
+              </w:rPr>
+            </w:pPr>
+            <w:r>
+              <w:rPr>
+                <w:rFonts w:ascii="Verdana" w:hAnsi="Verdana" w:cs="Arial"/>
+                <w:color w:val="auto"/>
+              </w:rPr>
+              <w:t>Master Sample Count</w:t>
+            </w:r>
+          </w:p>
+        </w:tc>
+      </w:tr>
+      <w:tr>
+        <w:trPr>
+          <w:cnfStyle w:val="000000100000" w:firstRow="0" w:lastRow="0" w:firstColumn="0" w:lastColumn="0" w:oddVBand="0" w:evenVBand="0" w:oddHBand="1" w:evenHBand="0" w:firstRowFirstColumn="0" w:firstRowLastColumn="0" w:lastRowFirstColumn="0" w:lastRowLastColumn="0"/>
+          <w:cantSplit/>
+          <w:trHeight w:val="153"/>
+        </w:trPr>
+        <w:tc>
+          <w:tcPr>
+            <w:cnfStyle w:val="001000000000" w:firstRow="0" w:lastRow="0" w:firstColumn="1" w:lastColumn="0" w:oddVBand="0" w:evenVBand="0" w:oddHBand="0" w:evenHBand="0" w:firstRowFirstColumn="0" w:firstRowLastColumn="0" w:lastRowFirstColumn="0" w:lastRowLastColumn="0"/>
+            <w:tcW w:w="996" w:type="pct"/>
+            <w:vAlign w:val="center"/>
+          </w:tcPr>
+          <w:p>
+            <w:pPr>
+              <w:pStyle w:val="TableBody-LeftChar"/>
+              <w:rPr>
+                <w:rFonts w:ascii="Verdana" w:hAnsi="Verdana" w:cs="Arial"/>
+                <w:b w:val="0"/>
+                <w:bCs w:val="0"/>
+                <w:color w:val="auto"/>
+              </w:rPr>
+            </w:pPr>
+            <w:r>
+              <w:rPr>
+                <w:rFonts w:ascii="Verdana" w:hAnsi="Verdana" w:cs="Arial"/>
+                <w:b w:val="0"/>
+                <w:bCs w:val="0"/>
+                <w:color w:val="auto"/>
+              </w:rPr>
+              <w:t>0x</w:t>
+            </w:r>
+            <w:r>
+              <w:rPr>
+                <w:rFonts w:ascii="Verdana" w:hAnsi="Verdana" w:cs="Arial"/>
+                <w:b w:val="0"/>
+                <w:bCs w:val="0"/>
+                <w:color w:val="auto"/>
+              </w:rPr>
+              <w:t>20</w:t>
+            </w:r>
+            <w:r>
+              <w:rPr>
+                <w:rFonts w:ascii="Verdana" w:hAnsi="Verdana" w:cs="Arial"/>
+                <w:b w:val="0"/>
+                <w:bCs w:val="0"/>
+                <w:color w:val="auto"/>
+              </w:rPr>
+              <w:t xml:space="preserve"> –</w:t>
+            </w:r>
+          </w:p>
+          <w:p>
+            <w:pPr>
+              <w:pStyle w:val="TableBody-LeftChar"/>
+              <w:rPr>
+                <w:rFonts w:ascii="Verdana" w:hAnsi="Verdana" w:cs="Arial"/>
+                <w:b w:val="0"/>
+                <w:bCs w:val="0"/>
+                <w:color w:val="auto"/>
+              </w:rPr>
+            </w:pPr>
+            <w:r>
+              <w:rPr>
+                <w:rFonts w:ascii="Verdana" w:hAnsi="Verdana" w:cs="Arial"/>
+                <w:b w:val="0"/>
+                <w:bCs w:val="0"/>
+                <w:color w:val="auto"/>
+              </w:rPr>
+              <w:t>0xFF</w:t>
+            </w:r>
+          </w:p>
+        </w:tc>
+        <w:tc>
+          <w:tcPr>
+            <w:tcW w:w="1551" w:type="pct"/>
+            <w:vAlign w:val="center"/>
+          </w:tcPr>
+          <w:p>
+            <w:pPr>
+              <w:pStyle w:val="TableBody-LeftChar"/>
+              <w:cnfStyle w:val="000000100000" w:firstRow="0" w:lastRow="0" w:firstColumn="0" w:lastColumn="0" w:oddVBand="0" w:evenVBand="0" w:oddHBand="1" w:evenHBand="0" w:firstRowFirstColumn="0" w:firstRowLastColumn="0" w:lastRowFirstColumn="0" w:lastRowLastColumn="0"/>
+              <w:rPr>
+                <w:rFonts w:ascii="Verdana" w:hAnsi="Verdana" w:cs="Arial"/>
+                <w:color w:val="auto"/>
+              </w:rPr>
+            </w:pPr>
+            <w:r>
+              <w:rPr>
+                <w:rFonts w:ascii="Verdana" w:hAnsi="Verdana" w:cs="Arial"/>
+                <w:color w:val="auto"/>
+              </w:rPr>
+              <w:t>Reserved</w:t>
+            </w:r>
+          </w:p>
+        </w:tc>
+        <w:tc>
+          <w:tcPr>
+            <w:tcW w:w="893" w:type="pct"/>
+            <w:vAlign w:val="center"/>
+          </w:tcPr>
+          <w:p>
+            <w:pPr>
+              <w:pStyle w:val="TableBody-LeftChar"/>
+              <w:jc w:val="center"/>
+              <w:cnfStyle w:val="000000100000" w:firstRow="0" w:lastRow="0" w:firstColumn="0" w:lastColumn="0" w:oddVBand="0" w:evenVBand="0" w:oddHBand="1" w:evenHBand="0" w:firstRowFirstColumn="0" w:firstRowLastColumn="0" w:lastRowFirstColumn="0" w:lastRowLastColumn="0"/>
+              <w:rPr>
+                <w:rFonts w:ascii="Verdana" w:hAnsi="Verdana" w:cs="Arial"/>
+                <w:color w:val="auto"/>
+              </w:rPr>
+            </w:pPr>
+            <w:r>
+              <w:rPr>
+                <w:rFonts w:ascii="Verdana" w:hAnsi="Verdana" w:cs="Arial"/>
+                <w:color w:val="auto"/>
+              </w:rPr>
+              <w:t>0x0</w:t>
+            </w:r>
+          </w:p>
+        </w:tc>
+        <w:tc>
+          <w:tcPr>
+            <w:tcW w:w="1560" w:type="pct"/>
+            <w:vAlign w:val="center"/>
+          </w:tcPr>
+          <w:p>
+            <w:pPr>
+              <w:pStyle w:val="TableBody-LeftChar"/>
+              <w:cnfStyle w:val="000000100000" w:firstRow="0" w:lastRow="0" w:firstColumn="0" w:lastColumn="0" w:oddVBand="0" w:evenVBand="0" w:oddHBand="1" w:evenHBand="0" w:firstRowFirstColumn="0" w:firstRowLastColumn="0" w:lastRowFirstColumn="0" w:lastRowLastColumn="0"/>
               <w:rPr>
                 <w:rFonts w:ascii="Verdana" w:hAnsi="Verdana" w:cs="Arial"/>
                 <w:color w:val="auto"/>
@@ -1179,15 +1788,16 @@
       <w:pPr>
         <w:pStyle w:val="Heading2"/>
       </w:pPr>
-      <w:bookmarkStart w:id="5" w:name="_Toc327524870"/>
-      <w:bookmarkStart w:id="6" w:name="_Toc364348408"/>
-      <w:bookmarkStart w:id="7" w:name="_Toc452995316"/>
-      <w:r>
+      <w:bookmarkStart w:id="6" w:name="_Toc327524870"/>
+      <w:bookmarkStart w:id="7" w:name="_Toc364348408"/>
+      <w:bookmarkStart w:id="8" w:name="_Toc452995316"/>
+      <w:r>
+        <w:lastRenderedPageBreak/>
         <w:t>Description of Registers</w:t>
       </w:r>
-      <w:bookmarkEnd w:id="5"/>
       <w:bookmarkEnd w:id="6"/>
       <w:bookmarkEnd w:id="7"/>
+      <w:bookmarkEnd w:id="8"/>
     </w:p>
     <w:p>
       <w:pPr>
@@ -1228,13 +1838,13 @@
         <w:spacing w:before="240" w:after="60" w:line="240" w:lineRule="auto"/>
         <w:ind w:left="720"/>
       </w:pPr>
-      <w:bookmarkStart w:id="8" w:name="_Toc364348409"/>
-      <w:bookmarkStart w:id="9" w:name="_Toc452995317"/>
+      <w:bookmarkStart w:id="9" w:name="_Toc364348409"/>
+      <w:bookmarkStart w:id="10" w:name="_Toc452995317"/>
       <w:r>
         <w:t>Conventions</w:t>
       </w:r>
-      <w:bookmarkEnd w:id="8"/>
       <w:bookmarkEnd w:id="9"/>
+      <w:bookmarkEnd w:id="10"/>
     </w:p>
     <w:p>
       <w:pPr>
@@ -1849,30 +2459,16 @@
         <w:jc w:val="center"/>
       </w:pPr>
       <w:r>
-        <w:lastRenderedPageBreak/>
         <w:t xml:space="preserve">Table </w:t>
       </w:r>
-      <w:r>
-        <w:fldChar w:fldCharType="begin"/>
-      </w:r>
-      <w:r>
-        <w:instrText xml:space="preserve"> SEQ Table \* ARABIC \s 1 </w:instrText>
-      </w:r>
-      <w:r>
-        <w:fldChar w:fldCharType="separate"/>
-      </w:r>
-      <w:r>
-        <w:rPr>
-          <w:noProof/>
-        </w:rPr>
-        <w:t>2</w:t>
-      </w:r>
-      <w:r>
-        <w:rPr>
-          <w:noProof/>
-        </w:rPr>
-        <w:fldChar w:fldCharType="end"/>
-      </w:r>
+      <w:fldSimple w:instr=" SEQ Table \* ARABIC \s 1 ">
+        <w:r>
+          <w:rPr>
+            <w:noProof/>
+          </w:rPr>
+          <w:t>2</w:t>
+        </w:r>
+      </w:fldSimple>
       <w:r>
         <w:t xml:space="preserve">: </w:t>
       </w:r>
@@ -2288,6 +2884,14 @@
               </w:rPr>
               <w:t>R</w:t>
             </w:r>
+            <w:r>
+              <w:rPr>
+                <w:rFonts w:ascii="Arial" w:hAnsi="Arial" w:cs="Arial"/>
+                <w:sz w:val="20"/>
+                <w:szCs w:val="20"/>
+              </w:rPr>
+              <w:t>O</w:t>
+            </w:r>
           </w:p>
         </w:tc>
         <w:tc>
@@ -2355,27 +2959,14 @@
       <w:r>
         <w:t xml:space="preserve">Table </w:t>
       </w:r>
-      <w:r>
-        <w:fldChar w:fldCharType="begin"/>
-      </w:r>
-      <w:r>
-        <w:instrText xml:space="preserve"> SEQ Table \* ARABIC \s 1 </w:instrText>
-      </w:r>
-      <w:r>
-        <w:fldChar w:fldCharType="separate"/>
-      </w:r>
-      <w:r>
-        <w:rPr>
-          <w:noProof/>
-        </w:rPr>
-        <w:t>3</w:t>
-      </w:r>
-      <w:r>
-        <w:rPr>
-          <w:noProof/>
-        </w:rPr>
-        <w:fldChar w:fldCharType="end"/>
-      </w:r>
+      <w:fldSimple w:instr=" SEQ Table \* ARABIC \s 1 ">
+        <w:r>
+          <w:rPr>
+            <w:noProof/>
+          </w:rPr>
+          <w:t>3</w:t>
+        </w:r>
+      </w:fldSimple>
       <w:r>
         <w:t xml:space="preserve">: </w:t>
       </w:r>
@@ -2700,11 +3291,11 @@
       <w:pPr>
         <w:pStyle w:val="Heading4"/>
       </w:pPr>
-      <w:bookmarkStart w:id="10" w:name="_Toc452995335"/>
+      <w:bookmarkStart w:id="11" w:name="_Toc452995335"/>
       <w:r>
         <w:t xml:space="preserve">[0x08] </w:t>
       </w:r>
-      <w:bookmarkEnd w:id="10"/>
+      <w:bookmarkEnd w:id="11"/>
       <w:r>
         <w:t>Gap Timer</w:t>
       </w:r>
@@ -2733,27 +3324,14 @@
       <w:r>
         <w:t xml:space="preserve">Table </w:t>
       </w:r>
-      <w:r>
-        <w:fldChar w:fldCharType="begin"/>
-      </w:r>
-      <w:r>
-        <w:instrText xml:space="preserve"> SEQ Table \* ARABIC \s 1 </w:instrText>
-      </w:r>
-      <w:r>
-        <w:fldChar w:fldCharType="separate"/>
-      </w:r>
-      <w:r>
-        <w:rPr>
-          <w:noProof/>
-        </w:rPr>
-        <w:t>4</w:t>
-      </w:r>
-      <w:r>
-        <w:rPr>
-          <w:noProof/>
-        </w:rPr>
-        <w:fldChar w:fldCharType="end"/>
-      </w:r>
+      <w:fldSimple w:instr=" SEQ Table \* ARABIC \s 1 ">
+        <w:r>
+          <w:rPr>
+            <w:noProof/>
+          </w:rPr>
+          <w:t>4</w:t>
+        </w:r>
+      </w:fldSimple>
       <w:r>
         <w:t xml:space="preserve">: </w:t>
       </w:r>
@@ -3076,6 +3654,849 @@
     </w:p>
     <w:p>
       <w:pPr>
+        <w:pStyle w:val="Heading4"/>
+      </w:pPr>
+      <w:r>
+        <w:t>[0x0</w:t>
+      </w:r>
+      <w:r>
+        <w:t>C</w:t>
+      </w:r>
+      <w:r>
+        <w:t xml:space="preserve">] </w:t>
+      </w:r>
+      <w:r>
+        <w:t>Word Count Difference</w:t>
+      </w:r>
+      <w:r>
+        <w:t xml:space="preserve"> [DEBUG]</w:t>
+      </w:r>
+    </w:p>
+    <w:p>
+      <w:pPr>
+        <w:keepNext/>
+        <w:keepLines/>
+      </w:pPr>
+      <w:r>
+        <w:t xml:space="preserve">This is a DEBUG register, used to help verify the FLL IP, and as such, may be removed in the future to reduce the size of the FLL IP. </w:t>
+      </w:r>
+      <w:r>
+        <w:t xml:space="preserve">This register </w:t>
+      </w:r>
+      <w:r>
+        <w:t>shows</w:t>
+      </w:r>
+      <w:r>
+        <w:t xml:space="preserve"> the </w:t>
+      </w:r>
+      <w:r>
+        <w:t>difference between</w:t>
+      </w:r>
+      <w:r>
+        <w:t xml:space="preserve"> the Local Word Count and the Master Word Count (Local_wordcount – Master_wordcount), for the previous sample period</w:t>
+      </w:r>
+      <w:r>
+        <w:t>.</w:t>
+      </w:r>
+      <w:r>
+        <w:t xml:space="preserve"> By default, 64 bit clocks equals 1 word clock (this is a parameter in the IP module, which may be modified when the module is instantiated). This register is updated after each sample period.</w:t>
+      </w:r>
+    </w:p>
+    <w:p>
+      <w:pPr>
+        <w:pStyle w:val="Caption"/>
+        <w:keepNext/>
+        <w:jc w:val="center"/>
+      </w:pPr>
+      <w:r>
+        <w:t xml:space="preserve">Table </w:t>
+      </w:r>
+      <w:r>
+        <w:fldChar w:fldCharType="begin"/>
+      </w:r>
+      <w:r>
+        <w:instrText xml:space="preserve"> SEQ Table \* ARABIC \s 1 </w:instrText>
+      </w:r>
+      <w:r>
+        <w:fldChar w:fldCharType="separate"/>
+      </w:r>
+      <w:r>
+        <w:rPr>
+          <w:noProof/>
+        </w:rPr>
+        <w:t>5</w:t>
+      </w:r>
+      <w:r>
+        <w:rPr>
+          <w:noProof/>
+        </w:rPr>
+        <w:fldChar w:fldCharType="end"/>
+      </w:r>
+      <w:r>
+        <w:t xml:space="preserve">: </w:t>
+      </w:r>
+      <w:r>
+        <w:t>Word Count Difference [DEBUG]</w:t>
+      </w:r>
+    </w:p>
+    <w:tbl>
+      <w:tblPr>
+        <w:tblW w:w="0" w:type="auto"/>
+        <w:tblBorders>
+          <w:top w:val="single" w:sz="4" w:space="0" w:color="548DD4"/>
+          <w:left w:val="single" w:sz="4" w:space="0" w:color="548DD4"/>
+          <w:bottom w:val="single" w:sz="4" w:space="0" w:color="548DD4"/>
+          <w:right w:val="single" w:sz="4" w:space="0" w:color="548DD4"/>
+          <w:insideH w:val="single" w:sz="4" w:space="0" w:color="548DD4"/>
+          <w:insideV w:val="single" w:sz="4" w:space="0" w:color="548DD4"/>
+        </w:tblBorders>
+        <w:tblLook w:val="0000" w:firstRow="0" w:lastRow="0" w:firstColumn="0" w:lastColumn="0" w:noHBand="0" w:noVBand="0"/>
+      </w:tblPr>
+      <w:tblGrid>
+        <w:gridCol w:w="2617"/>
+        <w:gridCol w:w="851"/>
+        <w:gridCol w:w="902"/>
+        <w:gridCol w:w="4980"/>
+      </w:tblGrid>
+      <w:tr>
+        <w:tc>
+          <w:tcPr>
+            <w:tcW w:w="2140" w:type="dxa"/>
+            <w:tcBorders>
+              <w:top w:val="single" w:sz="4" w:space="0" w:color="548DD4"/>
+              <w:left w:val="single" w:sz="4" w:space="0" w:color="548DD4"/>
+              <w:bottom w:val="single" w:sz="4" w:space="0" w:color="548DD4"/>
+              <w:right w:val="single" w:sz="4" w:space="0" w:color="548DD4"/>
+            </w:tcBorders>
+            <w:shd w:val="clear" w:color="auto" w:fill="17365D"/>
+            <w:vAlign w:val="center"/>
+          </w:tcPr>
+          <w:p>
+            <w:pPr>
+              <w:pStyle w:val="table-head"/>
+              <w:keepNext/>
+              <w:jc w:val="left"/>
+              <w:rPr>
+                <w:rFonts w:ascii="Arial" w:hAnsi="Arial" w:cs="Arial"/>
+                <w:sz w:val="20"/>
+                <w:szCs w:val="20"/>
+              </w:rPr>
+            </w:pPr>
+            <w:r>
+              <w:rPr>
+                <w:rFonts w:ascii="Arial" w:hAnsi="Arial" w:cs="Arial"/>
+                <w:sz w:val="20"/>
+                <w:szCs w:val="20"/>
+              </w:rPr>
+              <w:t>Name</w:t>
+            </w:r>
+          </w:p>
+        </w:tc>
+        <w:tc>
+          <w:tcPr>
+            <w:tcW w:w="868" w:type="dxa"/>
+            <w:tcBorders>
+              <w:top w:val="single" w:sz="4" w:space="0" w:color="548DD4"/>
+              <w:left w:val="single" w:sz="4" w:space="0" w:color="548DD4"/>
+              <w:bottom w:val="single" w:sz="4" w:space="0" w:color="548DD4"/>
+              <w:right w:val="single" w:sz="4" w:space="0" w:color="548DD4"/>
+            </w:tcBorders>
+            <w:shd w:val="clear" w:color="auto" w:fill="17365D"/>
+            <w:vAlign w:val="center"/>
+          </w:tcPr>
+          <w:p>
+            <w:pPr>
+              <w:pStyle w:val="table-head"/>
+              <w:keepNext/>
+              <w:jc w:val="left"/>
+              <w:rPr>
+                <w:rFonts w:ascii="Arial" w:hAnsi="Arial" w:cs="Arial"/>
+                <w:sz w:val="20"/>
+                <w:szCs w:val="20"/>
+              </w:rPr>
+            </w:pPr>
+            <w:r>
+              <w:rPr>
+                <w:rFonts w:ascii="Arial" w:hAnsi="Arial" w:cs="Arial"/>
+                <w:sz w:val="20"/>
+                <w:szCs w:val="20"/>
+              </w:rPr>
+              <w:t>Bit(s)</w:t>
+            </w:r>
+          </w:p>
+        </w:tc>
+        <w:tc>
+          <w:tcPr>
+            <w:tcW w:w="933" w:type="dxa"/>
+            <w:tcBorders>
+              <w:top w:val="single" w:sz="4" w:space="0" w:color="548DD4"/>
+              <w:left w:val="single" w:sz="4" w:space="0" w:color="548DD4"/>
+              <w:bottom w:val="single" w:sz="4" w:space="0" w:color="548DD4"/>
+              <w:right w:val="single" w:sz="4" w:space="0" w:color="548DD4"/>
+            </w:tcBorders>
+            <w:shd w:val="clear" w:color="auto" w:fill="17365D"/>
+            <w:vAlign w:val="center"/>
+          </w:tcPr>
+          <w:p>
+            <w:pPr>
+              <w:pStyle w:val="table-head"/>
+              <w:keepNext/>
+              <w:jc w:val="left"/>
+              <w:rPr>
+                <w:rFonts w:ascii="Arial" w:hAnsi="Arial" w:cs="Arial"/>
+                <w:sz w:val="20"/>
+                <w:szCs w:val="20"/>
+              </w:rPr>
+            </w:pPr>
+            <w:r>
+              <w:rPr>
+                <w:rFonts w:ascii="Arial" w:hAnsi="Arial" w:cs="Arial"/>
+                <w:sz w:val="20"/>
+                <w:szCs w:val="20"/>
+              </w:rPr>
+              <w:t>Type</w:t>
+            </w:r>
+          </w:p>
+        </w:tc>
+        <w:tc>
+          <w:tcPr>
+            <w:tcW w:w="5409" w:type="dxa"/>
+            <w:tcBorders>
+              <w:top w:val="single" w:sz="4" w:space="0" w:color="548DD4"/>
+              <w:left w:val="single" w:sz="4" w:space="0" w:color="548DD4"/>
+              <w:bottom w:val="single" w:sz="4" w:space="0" w:color="548DD4"/>
+              <w:right w:val="single" w:sz="4" w:space="0" w:color="548DD4"/>
+            </w:tcBorders>
+            <w:shd w:val="clear" w:color="auto" w:fill="17365D"/>
+            <w:vAlign w:val="center"/>
+          </w:tcPr>
+          <w:p>
+            <w:pPr>
+              <w:pStyle w:val="table-head"/>
+              <w:keepNext/>
+              <w:jc w:val="left"/>
+              <w:rPr>
+                <w:rFonts w:ascii="Arial" w:hAnsi="Arial" w:cs="Arial"/>
+                <w:sz w:val="20"/>
+                <w:szCs w:val="20"/>
+              </w:rPr>
+            </w:pPr>
+            <w:r>
+              <w:rPr>
+                <w:rFonts w:ascii="Arial" w:hAnsi="Arial" w:cs="Arial"/>
+                <w:sz w:val="20"/>
+                <w:szCs w:val="20"/>
+              </w:rPr>
+              <w:t>Description</w:t>
+            </w:r>
+          </w:p>
+        </w:tc>
+      </w:tr>
+      <w:tr>
+        <w:tc>
+          <w:tcPr>
+            <w:tcW w:w="2140" w:type="dxa"/>
+            <w:tcBorders>
+              <w:bottom w:val="single" w:sz="4" w:space="0" w:color="548DD4"/>
+            </w:tcBorders>
+            <w:shd w:val="clear" w:color="auto" w:fill="auto"/>
+            <w:vAlign w:val="center"/>
+          </w:tcPr>
+          <w:p>
+            <w:pPr>
+              <w:pStyle w:val="table-text"/>
+              <w:keepNext/>
+              <w:jc w:val="left"/>
+              <w:rPr>
+                <w:rFonts w:ascii="Arial" w:hAnsi="Arial" w:cs="Arial"/>
+                <w:sz w:val="20"/>
+                <w:szCs w:val="20"/>
+              </w:rPr>
+            </w:pPr>
+            <w:r>
+              <w:rPr>
+                <w:rFonts w:ascii="Arial" w:hAnsi="Arial" w:cs="Arial"/>
+                <w:sz w:val="20"/>
+                <w:szCs w:val="20"/>
+              </w:rPr>
+              <w:t>WORDCOUNT_DIFF</w:t>
+            </w:r>
+            <w:r>
+              <w:rPr>
+                <w:rFonts w:ascii="Arial" w:hAnsi="Arial" w:cs="Arial"/>
+                <w:sz w:val="20"/>
+                <w:szCs w:val="20"/>
+              </w:rPr>
+              <w:t>[31:0]</w:t>
+            </w:r>
+          </w:p>
+        </w:tc>
+        <w:tc>
+          <w:tcPr>
+            <w:tcW w:w="868" w:type="dxa"/>
+            <w:tcBorders>
+              <w:bottom w:val="single" w:sz="4" w:space="0" w:color="548DD4"/>
+            </w:tcBorders>
+            <w:shd w:val="clear" w:color="auto" w:fill="auto"/>
+            <w:vAlign w:val="center"/>
+          </w:tcPr>
+          <w:p>
+            <w:pPr>
+              <w:pStyle w:val="table-text"/>
+              <w:keepNext/>
+              <w:rPr>
+                <w:rFonts w:ascii="Arial" w:hAnsi="Arial" w:cs="Arial"/>
+                <w:sz w:val="20"/>
+                <w:szCs w:val="20"/>
+              </w:rPr>
+            </w:pPr>
+            <w:r>
+              <w:rPr>
+                <w:rFonts w:ascii="Arial" w:hAnsi="Arial" w:cs="Arial"/>
+                <w:sz w:val="20"/>
+                <w:szCs w:val="20"/>
+              </w:rPr>
+              <w:t>[31:0]</w:t>
+            </w:r>
+          </w:p>
+        </w:tc>
+        <w:tc>
+          <w:tcPr>
+            <w:tcW w:w="933" w:type="dxa"/>
+            <w:tcBorders>
+              <w:bottom w:val="single" w:sz="4" w:space="0" w:color="548DD4"/>
+            </w:tcBorders>
+            <w:shd w:val="clear" w:color="auto" w:fill="auto"/>
+            <w:vAlign w:val="center"/>
+          </w:tcPr>
+          <w:p>
+            <w:pPr>
+              <w:pStyle w:val="table-text"/>
+              <w:keepNext/>
+              <w:rPr>
+                <w:rFonts w:ascii="Arial" w:hAnsi="Arial" w:cs="Arial"/>
+                <w:sz w:val="20"/>
+                <w:szCs w:val="20"/>
+              </w:rPr>
+            </w:pPr>
+            <w:r>
+              <w:rPr>
+                <w:rFonts w:ascii="Arial" w:hAnsi="Arial" w:cs="Arial"/>
+                <w:sz w:val="20"/>
+                <w:szCs w:val="20"/>
+              </w:rPr>
+              <w:t>R</w:t>
+            </w:r>
+            <w:r>
+              <w:rPr>
+                <w:rFonts w:ascii="Arial" w:hAnsi="Arial" w:cs="Arial"/>
+                <w:sz w:val="20"/>
+                <w:szCs w:val="20"/>
+              </w:rPr>
+              <w:t>O</w:t>
+            </w:r>
+          </w:p>
+        </w:tc>
+        <w:tc>
+          <w:tcPr>
+            <w:tcW w:w="5409" w:type="dxa"/>
+            <w:tcBorders>
+              <w:bottom w:val="single" w:sz="4" w:space="0" w:color="548DD4"/>
+            </w:tcBorders>
+            <w:shd w:val="clear" w:color="auto" w:fill="auto"/>
+            <w:vAlign w:val="center"/>
+          </w:tcPr>
+          <w:p>
+            <w:pPr>
+              <w:pStyle w:val="table-text-left"/>
+              <w:keepNext/>
+              <w:spacing w:before="0" w:after="0"/>
+              <w:rPr>
+                <w:rFonts w:ascii="Arial" w:hAnsi="Arial" w:cs="Arial"/>
+                <w:sz w:val="20"/>
+                <w:szCs w:val="20"/>
+              </w:rPr>
+            </w:pPr>
+            <w:r>
+              <w:rPr>
+                <w:rFonts w:ascii="Arial" w:hAnsi="Arial" w:cs="Arial"/>
+                <w:sz w:val="20"/>
+                <w:szCs w:val="20"/>
+              </w:rPr>
+              <w:t>Word Count Difference, Local_wordcount – Master_wordcount</w:t>
+            </w:r>
+            <w:r>
+              <w:rPr>
+                <w:rFonts w:ascii="Arial" w:hAnsi="Arial" w:cs="Arial"/>
+                <w:sz w:val="20"/>
+                <w:szCs w:val="20"/>
+              </w:rPr>
+              <w:t>.</w:t>
+            </w:r>
+          </w:p>
+        </w:tc>
+      </w:tr>
+    </w:tbl>
+    <w:p>
+      <w:pPr>
+        <w:pStyle w:val="body"/>
+        <w:keepNext/>
+        <w:keepLines/>
+        <w:rPr>
+          <w:rFonts w:ascii="Times New Roman" w:hAnsi="Times New Roman" w:cs="Times New Roman"/>
+          <w:sz w:val="22"/>
+        </w:rPr>
+      </w:pPr>
+    </w:p>
+    <w:p>
+      <w:pPr>
+        <w:pStyle w:val="Heading4"/>
+      </w:pPr>
+      <w:r>
+        <w:t>[0x</w:t>
+      </w:r>
+      <w:r>
+        <w:t>10</w:t>
+      </w:r>
+      <w:r>
+        <w:t xml:space="preserve">] </w:t>
+      </w:r>
+      <w:r>
+        <w:t>Local &amp; Master Word Counts (lower bits only)</w:t>
+      </w:r>
+      <w:r>
+        <w:t xml:space="preserve"> [DEBUG]</w:t>
+      </w:r>
+    </w:p>
+    <w:p>
+      <w:pPr>
+        <w:keepNext/>
+        <w:keepLines/>
+      </w:pPr>
+      <w:r>
+        <w:t xml:space="preserve">This is a DEBUG register, used to help verify the FLL IP, and as such, may be removed in the future to reduce the size of the FLL IP. This register </w:t>
+      </w:r>
+      <w:r>
+        <w:t>shows</w:t>
+      </w:r>
+      <w:r>
+        <w:t xml:space="preserve"> the </w:t>
+      </w:r>
+      <w:r>
+        <w:t>lower 16 bits of the Local and Master Word counts</w:t>
+      </w:r>
+      <w:r>
+        <w:t>, for the previous sample period. This register is updated after each sample period.</w:t>
+      </w:r>
+    </w:p>
+    <w:p>
+      <w:pPr>
+        <w:pStyle w:val="Caption"/>
+        <w:keepNext/>
+        <w:jc w:val="center"/>
+      </w:pPr>
+      <w:r>
+        <w:t xml:space="preserve">Table </w:t>
+      </w:r>
+      <w:r>
+        <w:fldChar w:fldCharType="begin"/>
+      </w:r>
+      <w:r>
+        <w:instrText xml:space="preserve"> SEQ Table \* ARABIC \s 1 </w:instrText>
+      </w:r>
+      <w:r>
+        <w:fldChar w:fldCharType="separate"/>
+      </w:r>
+      <w:r>
+        <w:rPr>
+          <w:noProof/>
+        </w:rPr>
+        <w:t>6</w:t>
+      </w:r>
+      <w:r>
+        <w:rPr>
+          <w:noProof/>
+        </w:rPr>
+        <w:fldChar w:fldCharType="end"/>
+      </w:r>
+      <w:r>
+        <w:t xml:space="preserve">: </w:t>
+      </w:r>
+      <w:r>
+        <w:t>Local &amp; Master Word Counts (lower bits only) [DEBUG]</w:t>
+      </w:r>
+    </w:p>
+    <w:tbl>
+      <w:tblPr>
+        <w:tblW w:w="0" w:type="auto"/>
+        <w:tblBorders>
+          <w:top w:val="single" w:sz="4" w:space="0" w:color="548DD4"/>
+          <w:left w:val="single" w:sz="4" w:space="0" w:color="548DD4"/>
+          <w:bottom w:val="single" w:sz="4" w:space="0" w:color="548DD4"/>
+          <w:right w:val="single" w:sz="4" w:space="0" w:color="548DD4"/>
+          <w:insideH w:val="single" w:sz="4" w:space="0" w:color="548DD4"/>
+          <w:insideV w:val="single" w:sz="4" w:space="0" w:color="548DD4"/>
+        </w:tblBorders>
+        <w:tblLook w:val="0000" w:firstRow="0" w:lastRow="0" w:firstColumn="0" w:lastColumn="0" w:noHBand="0" w:noVBand="0"/>
+      </w:tblPr>
+      <w:tblGrid>
+        <w:gridCol w:w="3350"/>
+        <w:gridCol w:w="795"/>
+        <w:gridCol w:w="804"/>
+        <w:gridCol w:w="4401"/>
+      </w:tblGrid>
+      <w:tr>
+        <w:tc>
+          <w:tcPr>
+            <w:tcW w:w="2140" w:type="dxa"/>
+            <w:tcBorders>
+              <w:top w:val="single" w:sz="4" w:space="0" w:color="548DD4"/>
+              <w:left w:val="single" w:sz="4" w:space="0" w:color="548DD4"/>
+              <w:bottom w:val="single" w:sz="4" w:space="0" w:color="548DD4"/>
+              <w:right w:val="single" w:sz="4" w:space="0" w:color="548DD4"/>
+            </w:tcBorders>
+            <w:shd w:val="clear" w:color="auto" w:fill="17365D"/>
+            <w:vAlign w:val="center"/>
+          </w:tcPr>
+          <w:p>
+            <w:pPr>
+              <w:pStyle w:val="table-head"/>
+              <w:keepNext/>
+              <w:jc w:val="left"/>
+              <w:rPr>
+                <w:rFonts w:ascii="Arial" w:hAnsi="Arial" w:cs="Arial"/>
+                <w:sz w:val="20"/>
+                <w:szCs w:val="20"/>
+              </w:rPr>
+            </w:pPr>
+            <w:r>
+              <w:rPr>
+                <w:rFonts w:ascii="Arial" w:hAnsi="Arial" w:cs="Arial"/>
+                <w:sz w:val="20"/>
+                <w:szCs w:val="20"/>
+              </w:rPr>
+              <w:t>Name</w:t>
+            </w:r>
+          </w:p>
+        </w:tc>
+        <w:tc>
+          <w:tcPr>
+            <w:tcW w:w="868" w:type="dxa"/>
+            <w:tcBorders>
+              <w:top w:val="single" w:sz="4" w:space="0" w:color="548DD4"/>
+              <w:left w:val="single" w:sz="4" w:space="0" w:color="548DD4"/>
+              <w:bottom w:val="single" w:sz="4" w:space="0" w:color="548DD4"/>
+              <w:right w:val="single" w:sz="4" w:space="0" w:color="548DD4"/>
+            </w:tcBorders>
+            <w:shd w:val="clear" w:color="auto" w:fill="17365D"/>
+            <w:vAlign w:val="center"/>
+          </w:tcPr>
+          <w:p>
+            <w:pPr>
+              <w:pStyle w:val="table-head"/>
+              <w:keepNext/>
+              <w:jc w:val="left"/>
+              <w:rPr>
+                <w:rFonts w:ascii="Arial" w:hAnsi="Arial" w:cs="Arial"/>
+                <w:sz w:val="20"/>
+                <w:szCs w:val="20"/>
+              </w:rPr>
+            </w:pPr>
+            <w:r>
+              <w:rPr>
+                <w:rFonts w:ascii="Arial" w:hAnsi="Arial" w:cs="Arial"/>
+                <w:sz w:val="20"/>
+                <w:szCs w:val="20"/>
+              </w:rPr>
+              <w:t>Bit(s)</w:t>
+            </w:r>
+          </w:p>
+        </w:tc>
+        <w:tc>
+          <w:tcPr>
+            <w:tcW w:w="933" w:type="dxa"/>
+            <w:tcBorders>
+              <w:top w:val="single" w:sz="4" w:space="0" w:color="548DD4"/>
+              <w:left w:val="single" w:sz="4" w:space="0" w:color="548DD4"/>
+              <w:bottom w:val="single" w:sz="4" w:space="0" w:color="548DD4"/>
+              <w:right w:val="single" w:sz="4" w:space="0" w:color="548DD4"/>
+            </w:tcBorders>
+            <w:shd w:val="clear" w:color="auto" w:fill="17365D"/>
+            <w:vAlign w:val="center"/>
+          </w:tcPr>
+          <w:p>
+            <w:pPr>
+              <w:pStyle w:val="table-head"/>
+              <w:keepNext/>
+              <w:jc w:val="left"/>
+              <w:rPr>
+                <w:rFonts w:ascii="Arial" w:hAnsi="Arial" w:cs="Arial"/>
+                <w:sz w:val="20"/>
+                <w:szCs w:val="20"/>
+              </w:rPr>
+            </w:pPr>
+            <w:r>
+              <w:rPr>
+                <w:rFonts w:ascii="Arial" w:hAnsi="Arial" w:cs="Arial"/>
+                <w:sz w:val="20"/>
+                <w:szCs w:val="20"/>
+              </w:rPr>
+              <w:t>Type</w:t>
+            </w:r>
+          </w:p>
+        </w:tc>
+        <w:tc>
+          <w:tcPr>
+            <w:tcW w:w="5409" w:type="dxa"/>
+            <w:tcBorders>
+              <w:top w:val="single" w:sz="4" w:space="0" w:color="548DD4"/>
+              <w:left w:val="single" w:sz="4" w:space="0" w:color="548DD4"/>
+              <w:bottom w:val="single" w:sz="4" w:space="0" w:color="548DD4"/>
+              <w:right w:val="single" w:sz="4" w:space="0" w:color="548DD4"/>
+            </w:tcBorders>
+            <w:shd w:val="clear" w:color="auto" w:fill="17365D"/>
+            <w:vAlign w:val="center"/>
+          </w:tcPr>
+          <w:p>
+            <w:pPr>
+              <w:pStyle w:val="table-head"/>
+              <w:keepNext/>
+              <w:jc w:val="left"/>
+              <w:rPr>
+                <w:rFonts w:ascii="Arial" w:hAnsi="Arial" w:cs="Arial"/>
+                <w:sz w:val="20"/>
+                <w:szCs w:val="20"/>
+              </w:rPr>
+            </w:pPr>
+            <w:r>
+              <w:rPr>
+                <w:rFonts w:ascii="Arial" w:hAnsi="Arial" w:cs="Arial"/>
+                <w:sz w:val="20"/>
+                <w:szCs w:val="20"/>
+              </w:rPr>
+              <w:t>Description</w:t>
+            </w:r>
+          </w:p>
+        </w:tc>
+      </w:tr>
+      <w:tr>
+        <w:tc>
+          <w:tcPr>
+            <w:tcW w:w="2140" w:type="dxa"/>
+            <w:tcBorders>
+              <w:bottom w:val="single" w:sz="4" w:space="0" w:color="548DD4"/>
+            </w:tcBorders>
+            <w:shd w:val="clear" w:color="auto" w:fill="auto"/>
+            <w:vAlign w:val="center"/>
+          </w:tcPr>
+          <w:p>
+            <w:pPr>
+              <w:pStyle w:val="table-text"/>
+              <w:keepNext/>
+              <w:jc w:val="left"/>
+              <w:rPr>
+                <w:rFonts w:ascii="Arial" w:hAnsi="Arial" w:cs="Arial"/>
+                <w:sz w:val="20"/>
+                <w:szCs w:val="20"/>
+              </w:rPr>
+            </w:pPr>
+            <w:r>
+              <w:rPr>
+                <w:rFonts w:ascii="Arial" w:hAnsi="Arial" w:cs="Arial"/>
+                <w:sz w:val="20"/>
+                <w:szCs w:val="20"/>
+              </w:rPr>
+              <w:t>WORDCOUNT_</w:t>
+            </w:r>
+            <w:r>
+              <w:rPr>
+                <w:rFonts w:ascii="Arial" w:hAnsi="Arial" w:cs="Arial"/>
+                <w:sz w:val="20"/>
+                <w:szCs w:val="20"/>
+              </w:rPr>
+              <w:t>LOWERBITS</w:t>
+            </w:r>
+            <w:r>
+              <w:rPr>
+                <w:rFonts w:ascii="Arial" w:hAnsi="Arial" w:cs="Arial"/>
+                <w:sz w:val="20"/>
+                <w:szCs w:val="20"/>
+              </w:rPr>
+              <w:t>[31:0]</w:t>
+            </w:r>
+          </w:p>
+        </w:tc>
+        <w:tc>
+          <w:tcPr>
+            <w:tcW w:w="868" w:type="dxa"/>
+            <w:tcBorders>
+              <w:bottom w:val="single" w:sz="4" w:space="0" w:color="548DD4"/>
+            </w:tcBorders>
+            <w:shd w:val="clear" w:color="auto" w:fill="auto"/>
+            <w:vAlign w:val="center"/>
+          </w:tcPr>
+          <w:p>
+            <w:pPr>
+              <w:pStyle w:val="table-text"/>
+              <w:keepNext/>
+              <w:rPr>
+                <w:rFonts w:ascii="Arial" w:hAnsi="Arial" w:cs="Arial"/>
+                <w:sz w:val="20"/>
+                <w:szCs w:val="20"/>
+              </w:rPr>
+            </w:pPr>
+            <w:r>
+              <w:rPr>
+                <w:rFonts w:ascii="Arial" w:hAnsi="Arial" w:cs="Arial"/>
+                <w:sz w:val="20"/>
+                <w:szCs w:val="20"/>
+              </w:rPr>
+              <w:t>[31:0]</w:t>
+            </w:r>
+          </w:p>
+        </w:tc>
+        <w:tc>
+          <w:tcPr>
+            <w:tcW w:w="933" w:type="dxa"/>
+            <w:tcBorders>
+              <w:bottom w:val="single" w:sz="4" w:space="0" w:color="548DD4"/>
+            </w:tcBorders>
+            <w:shd w:val="clear" w:color="auto" w:fill="auto"/>
+            <w:vAlign w:val="center"/>
+          </w:tcPr>
+          <w:p>
+            <w:pPr>
+              <w:pStyle w:val="table-text"/>
+              <w:keepNext/>
+              <w:rPr>
+                <w:rFonts w:ascii="Arial" w:hAnsi="Arial" w:cs="Arial"/>
+                <w:sz w:val="20"/>
+                <w:szCs w:val="20"/>
+              </w:rPr>
+            </w:pPr>
+            <w:r>
+              <w:rPr>
+                <w:rFonts w:ascii="Arial" w:hAnsi="Arial" w:cs="Arial"/>
+                <w:sz w:val="20"/>
+                <w:szCs w:val="20"/>
+              </w:rPr>
+              <w:t>R</w:t>
+            </w:r>
+            <w:r>
+              <w:rPr>
+                <w:rFonts w:ascii="Arial" w:hAnsi="Arial" w:cs="Arial"/>
+                <w:sz w:val="20"/>
+                <w:szCs w:val="20"/>
+              </w:rPr>
+              <w:t>O</w:t>
+            </w:r>
+          </w:p>
+        </w:tc>
+        <w:tc>
+          <w:tcPr>
+            <w:tcW w:w="5409" w:type="dxa"/>
+            <w:tcBorders>
+              <w:bottom w:val="single" w:sz="4" w:space="0" w:color="548DD4"/>
+            </w:tcBorders>
+            <w:shd w:val="clear" w:color="auto" w:fill="auto"/>
+            <w:vAlign w:val="center"/>
+          </w:tcPr>
+          <w:p>
+            <w:pPr>
+              <w:pStyle w:val="table-text-left"/>
+              <w:keepNext/>
+              <w:spacing w:before="0" w:after="0"/>
+              <w:rPr>
+                <w:rFonts w:ascii="Arial" w:hAnsi="Arial" w:cs="Arial"/>
+                <w:sz w:val="20"/>
+                <w:szCs w:val="20"/>
+              </w:rPr>
+            </w:pPr>
+            <w:r>
+              <w:rPr>
+                <w:rFonts w:ascii="Arial" w:hAnsi="Arial" w:cs="Arial"/>
+                <w:sz w:val="20"/>
+                <w:szCs w:val="20"/>
+              </w:rPr>
+              <w:t xml:space="preserve">WORDCOUNT_LOWERBITS[31:16] = </w:t>
+            </w:r>
+            <w:r>
+              <w:rPr>
+                <w:rFonts w:ascii="Arial" w:hAnsi="Arial" w:cs="Arial"/>
+                <w:sz w:val="20"/>
+                <w:szCs w:val="20"/>
+              </w:rPr>
+              <w:t>Local_wordcount</w:t>
+            </w:r>
+            <w:r>
+              <w:rPr>
+                <w:rFonts w:ascii="Arial" w:hAnsi="Arial" w:cs="Arial"/>
+                <w:sz w:val="20"/>
+                <w:szCs w:val="20"/>
+              </w:rPr>
+              <w:t>[15:0].</w:t>
+            </w:r>
+          </w:p>
+          <w:p>
+            <w:pPr>
+              <w:pStyle w:val="table-text-left"/>
+              <w:keepNext/>
+              <w:spacing w:before="0" w:after="0"/>
+              <w:rPr>
+                <w:rFonts w:ascii="Arial" w:hAnsi="Arial" w:cs="Arial"/>
+                <w:sz w:val="20"/>
+                <w:szCs w:val="20"/>
+              </w:rPr>
+            </w:pPr>
+            <w:r>
+              <w:rPr>
+                <w:rFonts w:ascii="Arial" w:hAnsi="Arial" w:cs="Arial"/>
+                <w:sz w:val="20"/>
+                <w:szCs w:val="20"/>
+              </w:rPr>
+              <w:t xml:space="preserve">WORDCOUNT_LOWERBITS[15:0] = </w:t>
+            </w:r>
+            <w:r>
+              <w:rPr>
+                <w:rFonts w:ascii="Arial" w:hAnsi="Arial" w:cs="Arial"/>
+                <w:sz w:val="20"/>
+                <w:szCs w:val="20"/>
+              </w:rPr>
+              <w:t>Master_wordcount</w:t>
+            </w:r>
+            <w:r>
+              <w:rPr>
+                <w:rFonts w:ascii="Arial" w:hAnsi="Arial" w:cs="Arial"/>
+                <w:sz w:val="20"/>
+                <w:szCs w:val="20"/>
+              </w:rPr>
+              <w:t>[15:0]</w:t>
+            </w:r>
+            <w:r>
+              <w:rPr>
+                <w:rFonts w:ascii="Arial" w:hAnsi="Arial" w:cs="Arial"/>
+                <w:sz w:val="20"/>
+                <w:szCs w:val="20"/>
+              </w:rPr>
+              <w:t>.</w:t>
+            </w:r>
+          </w:p>
+        </w:tc>
+      </w:tr>
+    </w:tbl>
+    <w:p>
+      <w:pPr>
+        <w:pStyle w:val="body"/>
+        <w:keepNext/>
+        <w:keepLines/>
+        <w:rPr>
+          <w:rFonts w:ascii="Times New Roman" w:hAnsi="Times New Roman" w:cs="Times New Roman"/>
+          <w:sz w:val="22"/>
+        </w:rPr>
+      </w:pPr>
+    </w:p>
+    <w:p>
+      <w:pPr>
         <w:rPr>
           <w:rFonts w:ascii="Times New Roman" w:eastAsia="Arial Unicode MS" w:hAnsi="Times New Roman" w:cs="Times New Roman"/>
           <w:color w:val="000000"/>
@@ -3091,14 +4512,1206 @@
     </w:p>
     <w:p>
       <w:pPr>
+        <w:pStyle w:val="body"/>
+        <w:keepNext/>
+        <w:keepLines/>
+        <w:rPr>
+          <w:rFonts w:ascii="Times New Roman" w:hAnsi="Times New Roman" w:cs="Times New Roman"/>
+          <w:sz w:val="22"/>
+        </w:rPr>
+      </w:pPr>
+    </w:p>
+    <w:p>
+      <w:pPr>
+        <w:pStyle w:val="Heading4"/>
+      </w:pPr>
+      <w:r>
+        <w:t>[0x1</w:t>
+      </w:r>
+      <w:r>
+        <w:t>4</w:t>
+      </w:r>
+      <w:r>
+        <w:t>] Master Word Count [DEBUG]</w:t>
+      </w:r>
+    </w:p>
+    <w:p>
+      <w:pPr>
+        <w:keepNext/>
+        <w:keepLines/>
+      </w:pPr>
+      <w:r>
+        <w:t>This is a DEBUG register, used to help verify the FLL IP, and as such, may be removed in the future to reduce the size of the FLL IP. This register shows the Master Word count</w:t>
+      </w:r>
+      <w:r>
+        <w:t xml:space="preserve"> (the word count in the external/master clock domain)</w:t>
+      </w:r>
+      <w:r>
+        <w:t>, for the previous sample period. This register is updated after each sample period.</w:t>
+      </w:r>
+    </w:p>
+    <w:p>
+      <w:pPr>
+        <w:pStyle w:val="Caption"/>
+        <w:keepNext/>
+        <w:jc w:val="center"/>
+      </w:pPr>
+      <w:r>
+        <w:t xml:space="preserve">Table </w:t>
+      </w:r>
+      <w:r>
+        <w:fldChar w:fldCharType="begin"/>
+      </w:r>
+      <w:r>
+        <w:instrText xml:space="preserve"> SEQ Table \* ARABIC \s 1 </w:instrText>
+      </w:r>
+      <w:r>
+        <w:fldChar w:fldCharType="separate"/>
+      </w:r>
+      <w:r>
+        <w:rPr>
+          <w:noProof/>
+        </w:rPr>
+        <w:t>7</w:t>
+      </w:r>
+      <w:r>
+        <w:rPr>
+          <w:noProof/>
+        </w:rPr>
+        <w:fldChar w:fldCharType="end"/>
+      </w:r>
+      <w:r>
+        <w:t xml:space="preserve">: </w:t>
+      </w:r>
+      <w:r>
+        <w:t>Master Word Count [DEBUG]</w:t>
+      </w:r>
+    </w:p>
+    <w:tbl>
+      <w:tblPr>
+        <w:tblW w:w="0" w:type="auto"/>
+        <w:tblBorders>
+          <w:top w:val="single" w:sz="4" w:space="0" w:color="548DD4"/>
+          <w:left w:val="single" w:sz="4" w:space="0" w:color="548DD4"/>
+          <w:bottom w:val="single" w:sz="4" w:space="0" w:color="548DD4"/>
+          <w:right w:val="single" w:sz="4" w:space="0" w:color="548DD4"/>
+          <w:insideH w:val="single" w:sz="4" w:space="0" w:color="548DD4"/>
+          <w:insideV w:val="single" w:sz="4" w:space="0" w:color="548DD4"/>
+        </w:tblBorders>
+        <w:tblLook w:val="0000" w:firstRow="0" w:lastRow="0" w:firstColumn="0" w:lastColumn="0" w:noHBand="0" w:noVBand="0"/>
+      </w:tblPr>
+      <w:tblGrid>
+        <w:gridCol w:w="3006"/>
+        <w:gridCol w:w="832"/>
+        <w:gridCol w:w="869"/>
+        <w:gridCol w:w="4643"/>
+      </w:tblGrid>
+      <w:tr>
+        <w:tc>
+          <w:tcPr>
+            <w:tcW w:w="2140" w:type="dxa"/>
+            <w:tcBorders>
+              <w:top w:val="single" w:sz="4" w:space="0" w:color="548DD4"/>
+              <w:left w:val="single" w:sz="4" w:space="0" w:color="548DD4"/>
+              <w:bottom w:val="single" w:sz="4" w:space="0" w:color="548DD4"/>
+              <w:right w:val="single" w:sz="4" w:space="0" w:color="548DD4"/>
+            </w:tcBorders>
+            <w:shd w:val="clear" w:color="auto" w:fill="17365D"/>
+            <w:vAlign w:val="center"/>
+          </w:tcPr>
+          <w:p>
+            <w:pPr>
+              <w:pStyle w:val="table-head"/>
+              <w:keepNext/>
+              <w:jc w:val="left"/>
+              <w:rPr>
+                <w:rFonts w:ascii="Arial" w:hAnsi="Arial" w:cs="Arial"/>
+                <w:sz w:val="20"/>
+                <w:szCs w:val="20"/>
+              </w:rPr>
+            </w:pPr>
+            <w:r>
+              <w:rPr>
+                <w:rFonts w:ascii="Arial" w:hAnsi="Arial" w:cs="Arial"/>
+                <w:sz w:val="20"/>
+                <w:szCs w:val="20"/>
+              </w:rPr>
+              <w:t>Name</w:t>
+            </w:r>
+          </w:p>
+        </w:tc>
+        <w:tc>
+          <w:tcPr>
+            <w:tcW w:w="868" w:type="dxa"/>
+            <w:tcBorders>
+              <w:top w:val="single" w:sz="4" w:space="0" w:color="548DD4"/>
+              <w:left w:val="single" w:sz="4" w:space="0" w:color="548DD4"/>
+              <w:bottom w:val="single" w:sz="4" w:space="0" w:color="548DD4"/>
+              <w:right w:val="single" w:sz="4" w:space="0" w:color="548DD4"/>
+            </w:tcBorders>
+            <w:shd w:val="clear" w:color="auto" w:fill="17365D"/>
+            <w:vAlign w:val="center"/>
+          </w:tcPr>
+          <w:p>
+            <w:pPr>
+              <w:pStyle w:val="table-head"/>
+              <w:keepNext/>
+              <w:jc w:val="left"/>
+              <w:rPr>
+                <w:rFonts w:ascii="Arial" w:hAnsi="Arial" w:cs="Arial"/>
+                <w:sz w:val="20"/>
+                <w:szCs w:val="20"/>
+              </w:rPr>
+            </w:pPr>
+            <w:r>
+              <w:rPr>
+                <w:rFonts w:ascii="Arial" w:hAnsi="Arial" w:cs="Arial"/>
+                <w:sz w:val="20"/>
+                <w:szCs w:val="20"/>
+              </w:rPr>
+              <w:t>Bit(s)</w:t>
+            </w:r>
+          </w:p>
+        </w:tc>
+        <w:tc>
+          <w:tcPr>
+            <w:tcW w:w="933" w:type="dxa"/>
+            <w:tcBorders>
+              <w:top w:val="single" w:sz="4" w:space="0" w:color="548DD4"/>
+              <w:left w:val="single" w:sz="4" w:space="0" w:color="548DD4"/>
+              <w:bottom w:val="single" w:sz="4" w:space="0" w:color="548DD4"/>
+              <w:right w:val="single" w:sz="4" w:space="0" w:color="548DD4"/>
+            </w:tcBorders>
+            <w:shd w:val="clear" w:color="auto" w:fill="17365D"/>
+            <w:vAlign w:val="center"/>
+          </w:tcPr>
+          <w:p>
+            <w:pPr>
+              <w:pStyle w:val="table-head"/>
+              <w:keepNext/>
+              <w:jc w:val="left"/>
+              <w:rPr>
+                <w:rFonts w:ascii="Arial" w:hAnsi="Arial" w:cs="Arial"/>
+                <w:sz w:val="20"/>
+                <w:szCs w:val="20"/>
+              </w:rPr>
+            </w:pPr>
+            <w:r>
+              <w:rPr>
+                <w:rFonts w:ascii="Arial" w:hAnsi="Arial" w:cs="Arial"/>
+                <w:sz w:val="20"/>
+                <w:szCs w:val="20"/>
+              </w:rPr>
+              <w:t>Type</w:t>
+            </w:r>
+          </w:p>
+        </w:tc>
+        <w:tc>
+          <w:tcPr>
+            <w:tcW w:w="5409" w:type="dxa"/>
+            <w:tcBorders>
+              <w:top w:val="single" w:sz="4" w:space="0" w:color="548DD4"/>
+              <w:left w:val="single" w:sz="4" w:space="0" w:color="548DD4"/>
+              <w:bottom w:val="single" w:sz="4" w:space="0" w:color="548DD4"/>
+              <w:right w:val="single" w:sz="4" w:space="0" w:color="548DD4"/>
+            </w:tcBorders>
+            <w:shd w:val="clear" w:color="auto" w:fill="17365D"/>
+            <w:vAlign w:val="center"/>
+          </w:tcPr>
+          <w:p>
+            <w:pPr>
+              <w:pStyle w:val="table-head"/>
+              <w:keepNext/>
+              <w:jc w:val="left"/>
+              <w:rPr>
+                <w:rFonts w:ascii="Arial" w:hAnsi="Arial" w:cs="Arial"/>
+                <w:sz w:val="20"/>
+                <w:szCs w:val="20"/>
+              </w:rPr>
+            </w:pPr>
+            <w:r>
+              <w:rPr>
+                <w:rFonts w:ascii="Arial" w:hAnsi="Arial" w:cs="Arial"/>
+                <w:sz w:val="20"/>
+                <w:szCs w:val="20"/>
+              </w:rPr>
+              <w:t>Description</w:t>
+            </w:r>
+          </w:p>
+        </w:tc>
+      </w:tr>
+      <w:tr>
+        <w:tc>
+          <w:tcPr>
+            <w:tcW w:w="2140" w:type="dxa"/>
+            <w:tcBorders>
+              <w:bottom w:val="single" w:sz="4" w:space="0" w:color="548DD4"/>
+            </w:tcBorders>
+            <w:shd w:val="clear" w:color="auto" w:fill="auto"/>
+            <w:vAlign w:val="center"/>
+          </w:tcPr>
+          <w:p>
+            <w:pPr>
+              <w:pStyle w:val="table-text"/>
+              <w:keepNext/>
+              <w:jc w:val="left"/>
+              <w:rPr>
+                <w:rFonts w:ascii="Arial" w:hAnsi="Arial" w:cs="Arial"/>
+                <w:sz w:val="20"/>
+                <w:szCs w:val="20"/>
+              </w:rPr>
+            </w:pPr>
+            <w:r>
+              <w:rPr>
+                <w:rFonts w:ascii="Arial" w:hAnsi="Arial" w:cs="Arial"/>
+                <w:sz w:val="20"/>
+                <w:szCs w:val="20"/>
+              </w:rPr>
+              <w:t>MASTER_WORDCOUNT</w:t>
+            </w:r>
+            <w:r>
+              <w:rPr>
+                <w:rFonts w:ascii="Arial" w:hAnsi="Arial" w:cs="Arial"/>
+                <w:sz w:val="20"/>
+                <w:szCs w:val="20"/>
+              </w:rPr>
+              <w:t>[31:0]</w:t>
+            </w:r>
+          </w:p>
+        </w:tc>
+        <w:tc>
+          <w:tcPr>
+            <w:tcW w:w="868" w:type="dxa"/>
+            <w:tcBorders>
+              <w:bottom w:val="single" w:sz="4" w:space="0" w:color="548DD4"/>
+            </w:tcBorders>
+            <w:shd w:val="clear" w:color="auto" w:fill="auto"/>
+            <w:vAlign w:val="center"/>
+          </w:tcPr>
+          <w:p>
+            <w:pPr>
+              <w:pStyle w:val="table-text"/>
+              <w:keepNext/>
+              <w:rPr>
+                <w:rFonts w:ascii="Arial" w:hAnsi="Arial" w:cs="Arial"/>
+                <w:sz w:val="20"/>
+                <w:szCs w:val="20"/>
+              </w:rPr>
+            </w:pPr>
+            <w:r>
+              <w:rPr>
+                <w:rFonts w:ascii="Arial" w:hAnsi="Arial" w:cs="Arial"/>
+                <w:sz w:val="20"/>
+                <w:szCs w:val="20"/>
+              </w:rPr>
+              <w:t>[31:0]</w:t>
+            </w:r>
+          </w:p>
+        </w:tc>
+        <w:tc>
+          <w:tcPr>
+            <w:tcW w:w="933" w:type="dxa"/>
+            <w:tcBorders>
+              <w:bottom w:val="single" w:sz="4" w:space="0" w:color="548DD4"/>
+            </w:tcBorders>
+            <w:shd w:val="clear" w:color="auto" w:fill="auto"/>
+            <w:vAlign w:val="center"/>
+          </w:tcPr>
+          <w:p>
+            <w:pPr>
+              <w:pStyle w:val="table-text"/>
+              <w:keepNext/>
+              <w:rPr>
+                <w:rFonts w:ascii="Arial" w:hAnsi="Arial" w:cs="Arial"/>
+                <w:sz w:val="20"/>
+                <w:szCs w:val="20"/>
+              </w:rPr>
+            </w:pPr>
+            <w:r>
+              <w:rPr>
+                <w:rFonts w:ascii="Arial" w:hAnsi="Arial" w:cs="Arial"/>
+                <w:sz w:val="20"/>
+                <w:szCs w:val="20"/>
+              </w:rPr>
+              <w:t>R</w:t>
+            </w:r>
+            <w:r>
+              <w:rPr>
+                <w:rFonts w:ascii="Arial" w:hAnsi="Arial" w:cs="Arial"/>
+                <w:sz w:val="20"/>
+                <w:szCs w:val="20"/>
+              </w:rPr>
+              <w:t>O</w:t>
+            </w:r>
+          </w:p>
+        </w:tc>
+        <w:tc>
+          <w:tcPr>
+            <w:tcW w:w="5409" w:type="dxa"/>
+            <w:tcBorders>
+              <w:bottom w:val="single" w:sz="4" w:space="0" w:color="548DD4"/>
+            </w:tcBorders>
+            <w:shd w:val="clear" w:color="auto" w:fill="auto"/>
+            <w:vAlign w:val="center"/>
+          </w:tcPr>
+          <w:p>
+            <w:pPr>
+              <w:pStyle w:val="table-text-left"/>
+              <w:keepNext/>
+              <w:spacing w:before="0" w:after="0"/>
+              <w:rPr>
+                <w:rFonts w:ascii="Arial" w:hAnsi="Arial" w:cs="Arial"/>
+                <w:sz w:val="20"/>
+                <w:szCs w:val="20"/>
+              </w:rPr>
+            </w:pPr>
+            <w:r>
+              <w:rPr>
+                <w:rFonts w:ascii="Arial" w:hAnsi="Arial" w:cs="Arial"/>
+                <w:sz w:val="20"/>
+                <w:szCs w:val="20"/>
+              </w:rPr>
+              <w:t>Master_wordcount[</w:t>
+            </w:r>
+            <w:r>
+              <w:rPr>
+                <w:rFonts w:ascii="Arial" w:hAnsi="Arial" w:cs="Arial"/>
+                <w:sz w:val="20"/>
+                <w:szCs w:val="20"/>
+              </w:rPr>
+              <w:t>31</w:t>
+            </w:r>
+            <w:r>
+              <w:rPr>
+                <w:rFonts w:ascii="Arial" w:hAnsi="Arial" w:cs="Arial"/>
+                <w:sz w:val="20"/>
+                <w:szCs w:val="20"/>
+              </w:rPr>
+              <w:t>:0].</w:t>
+            </w:r>
+          </w:p>
+        </w:tc>
+      </w:tr>
+    </w:tbl>
+    <w:p>
+      <w:pPr>
+        <w:pStyle w:val="body"/>
+        <w:keepNext/>
+        <w:keepLines/>
+        <w:rPr>
+          <w:rFonts w:ascii="Times New Roman" w:hAnsi="Times New Roman" w:cs="Times New Roman"/>
+          <w:sz w:val="22"/>
+        </w:rPr>
+      </w:pPr>
+    </w:p>
+    <w:p>
+      <w:pPr>
+        <w:pStyle w:val="Heading4"/>
+      </w:pPr>
+      <w:r>
+        <w:t>[0x1</w:t>
+      </w:r>
+      <w:r>
+        <w:t>8</w:t>
+      </w:r>
+      <w:r>
+        <w:t xml:space="preserve">] </w:t>
+      </w:r>
+      <w:r>
+        <w:t>Local</w:t>
+      </w:r>
+      <w:r>
+        <w:t xml:space="preserve"> Word Count [DEBUG]</w:t>
+      </w:r>
+    </w:p>
+    <w:p>
+      <w:pPr>
+        <w:keepNext/>
+        <w:keepLines/>
+      </w:pPr>
+      <w:r>
+        <w:t xml:space="preserve">This is a DEBUG register, used to help verify the FLL IP, and as such, may be removed in the future to reduce the size of the FLL IP. This register shows the </w:t>
+      </w:r>
+      <w:r>
+        <w:t>Local</w:t>
+      </w:r>
+      <w:r>
+        <w:t xml:space="preserve"> Word count</w:t>
+      </w:r>
+      <w:r>
+        <w:t xml:space="preserve"> (the word count in the local clock domain)</w:t>
+      </w:r>
+      <w:r>
+        <w:t>, for the previous sample period. This register is updated after each sample period.</w:t>
+      </w:r>
+    </w:p>
+    <w:p>
+      <w:pPr>
+        <w:pStyle w:val="Caption"/>
+        <w:keepNext/>
+        <w:jc w:val="center"/>
+      </w:pPr>
+      <w:r>
+        <w:t xml:space="preserve">Table </w:t>
+      </w:r>
+      <w:r>
+        <w:fldChar w:fldCharType="begin"/>
+      </w:r>
+      <w:r>
+        <w:instrText xml:space="preserve"> SEQ Table \* ARABIC \s 1 </w:instrText>
+      </w:r>
+      <w:r>
+        <w:fldChar w:fldCharType="separate"/>
+      </w:r>
+      <w:r>
+        <w:rPr>
+          <w:noProof/>
+        </w:rPr>
+        <w:t>8</w:t>
+      </w:r>
+      <w:r>
+        <w:rPr>
+          <w:noProof/>
+        </w:rPr>
+        <w:fldChar w:fldCharType="end"/>
+      </w:r>
+      <w:r>
+        <w:t xml:space="preserve">: </w:t>
+      </w:r>
+      <w:r>
+        <w:t>Local</w:t>
+      </w:r>
+      <w:r>
+        <w:t xml:space="preserve"> Word Count [DEBUG]</w:t>
+      </w:r>
+    </w:p>
+    <w:tbl>
+      <w:tblPr>
+        <w:tblW w:w="0" w:type="auto"/>
+        <w:tblBorders>
+          <w:top w:val="single" w:sz="4" w:space="0" w:color="548DD4"/>
+          <w:left w:val="single" w:sz="4" w:space="0" w:color="548DD4"/>
+          <w:bottom w:val="single" w:sz="4" w:space="0" w:color="548DD4"/>
+          <w:right w:val="single" w:sz="4" w:space="0" w:color="548DD4"/>
+          <w:insideH w:val="single" w:sz="4" w:space="0" w:color="548DD4"/>
+          <w:insideV w:val="single" w:sz="4" w:space="0" w:color="548DD4"/>
+        </w:tblBorders>
+        <w:tblLook w:val="0000" w:firstRow="0" w:lastRow="0" w:firstColumn="0" w:lastColumn="0" w:noHBand="0" w:noVBand="0"/>
+      </w:tblPr>
+      <w:tblGrid>
+        <w:gridCol w:w="2828"/>
+        <w:gridCol w:w="841"/>
+        <w:gridCol w:w="884"/>
+        <w:gridCol w:w="4797"/>
+      </w:tblGrid>
+      <w:tr>
+        <w:tc>
+          <w:tcPr>
+            <w:tcW w:w="2140" w:type="dxa"/>
+            <w:tcBorders>
+              <w:top w:val="single" w:sz="4" w:space="0" w:color="548DD4"/>
+              <w:left w:val="single" w:sz="4" w:space="0" w:color="548DD4"/>
+              <w:bottom w:val="single" w:sz="4" w:space="0" w:color="548DD4"/>
+              <w:right w:val="single" w:sz="4" w:space="0" w:color="548DD4"/>
+            </w:tcBorders>
+            <w:shd w:val="clear" w:color="auto" w:fill="17365D"/>
+            <w:vAlign w:val="center"/>
+          </w:tcPr>
+          <w:p>
+            <w:pPr>
+              <w:pStyle w:val="table-head"/>
+              <w:keepNext/>
+              <w:jc w:val="left"/>
+              <w:rPr>
+                <w:rFonts w:ascii="Arial" w:hAnsi="Arial" w:cs="Arial"/>
+                <w:sz w:val="20"/>
+                <w:szCs w:val="20"/>
+              </w:rPr>
+            </w:pPr>
+            <w:r>
+              <w:rPr>
+                <w:rFonts w:ascii="Arial" w:hAnsi="Arial" w:cs="Arial"/>
+                <w:sz w:val="20"/>
+                <w:szCs w:val="20"/>
+              </w:rPr>
+              <w:t>Name</w:t>
+            </w:r>
+          </w:p>
+        </w:tc>
+        <w:tc>
+          <w:tcPr>
+            <w:tcW w:w="868" w:type="dxa"/>
+            <w:tcBorders>
+              <w:top w:val="single" w:sz="4" w:space="0" w:color="548DD4"/>
+              <w:left w:val="single" w:sz="4" w:space="0" w:color="548DD4"/>
+              <w:bottom w:val="single" w:sz="4" w:space="0" w:color="548DD4"/>
+              <w:right w:val="single" w:sz="4" w:space="0" w:color="548DD4"/>
+            </w:tcBorders>
+            <w:shd w:val="clear" w:color="auto" w:fill="17365D"/>
+            <w:vAlign w:val="center"/>
+          </w:tcPr>
+          <w:p>
+            <w:pPr>
+              <w:pStyle w:val="table-head"/>
+              <w:keepNext/>
+              <w:jc w:val="left"/>
+              <w:rPr>
+                <w:rFonts w:ascii="Arial" w:hAnsi="Arial" w:cs="Arial"/>
+                <w:sz w:val="20"/>
+                <w:szCs w:val="20"/>
+              </w:rPr>
+            </w:pPr>
+            <w:r>
+              <w:rPr>
+                <w:rFonts w:ascii="Arial" w:hAnsi="Arial" w:cs="Arial"/>
+                <w:sz w:val="20"/>
+                <w:szCs w:val="20"/>
+              </w:rPr>
+              <w:t>Bit(s)</w:t>
+            </w:r>
+          </w:p>
+        </w:tc>
+        <w:tc>
+          <w:tcPr>
+            <w:tcW w:w="933" w:type="dxa"/>
+            <w:tcBorders>
+              <w:top w:val="single" w:sz="4" w:space="0" w:color="548DD4"/>
+              <w:left w:val="single" w:sz="4" w:space="0" w:color="548DD4"/>
+              <w:bottom w:val="single" w:sz="4" w:space="0" w:color="548DD4"/>
+              <w:right w:val="single" w:sz="4" w:space="0" w:color="548DD4"/>
+            </w:tcBorders>
+            <w:shd w:val="clear" w:color="auto" w:fill="17365D"/>
+            <w:vAlign w:val="center"/>
+          </w:tcPr>
+          <w:p>
+            <w:pPr>
+              <w:pStyle w:val="table-head"/>
+              <w:keepNext/>
+              <w:jc w:val="left"/>
+              <w:rPr>
+                <w:rFonts w:ascii="Arial" w:hAnsi="Arial" w:cs="Arial"/>
+                <w:sz w:val="20"/>
+                <w:szCs w:val="20"/>
+              </w:rPr>
+            </w:pPr>
+            <w:r>
+              <w:rPr>
+                <w:rFonts w:ascii="Arial" w:hAnsi="Arial" w:cs="Arial"/>
+                <w:sz w:val="20"/>
+                <w:szCs w:val="20"/>
+              </w:rPr>
+              <w:t>Type</w:t>
+            </w:r>
+          </w:p>
+        </w:tc>
+        <w:tc>
+          <w:tcPr>
+            <w:tcW w:w="5409" w:type="dxa"/>
+            <w:tcBorders>
+              <w:top w:val="single" w:sz="4" w:space="0" w:color="548DD4"/>
+              <w:left w:val="single" w:sz="4" w:space="0" w:color="548DD4"/>
+              <w:bottom w:val="single" w:sz="4" w:space="0" w:color="548DD4"/>
+              <w:right w:val="single" w:sz="4" w:space="0" w:color="548DD4"/>
+            </w:tcBorders>
+            <w:shd w:val="clear" w:color="auto" w:fill="17365D"/>
+            <w:vAlign w:val="center"/>
+          </w:tcPr>
+          <w:p>
+            <w:pPr>
+              <w:pStyle w:val="table-head"/>
+              <w:keepNext/>
+              <w:jc w:val="left"/>
+              <w:rPr>
+                <w:rFonts w:ascii="Arial" w:hAnsi="Arial" w:cs="Arial"/>
+                <w:sz w:val="20"/>
+                <w:szCs w:val="20"/>
+              </w:rPr>
+            </w:pPr>
+            <w:r>
+              <w:rPr>
+                <w:rFonts w:ascii="Arial" w:hAnsi="Arial" w:cs="Arial"/>
+                <w:sz w:val="20"/>
+                <w:szCs w:val="20"/>
+              </w:rPr>
+              <w:t>Description</w:t>
+            </w:r>
+          </w:p>
+        </w:tc>
+      </w:tr>
+      <w:tr>
+        <w:tc>
+          <w:tcPr>
+            <w:tcW w:w="2140" w:type="dxa"/>
+            <w:tcBorders>
+              <w:bottom w:val="single" w:sz="4" w:space="0" w:color="548DD4"/>
+            </w:tcBorders>
+            <w:shd w:val="clear" w:color="auto" w:fill="auto"/>
+            <w:vAlign w:val="center"/>
+          </w:tcPr>
+          <w:p>
+            <w:pPr>
+              <w:pStyle w:val="table-text"/>
+              <w:keepNext/>
+              <w:jc w:val="left"/>
+              <w:rPr>
+                <w:rFonts w:ascii="Arial" w:hAnsi="Arial" w:cs="Arial"/>
+                <w:sz w:val="20"/>
+                <w:szCs w:val="20"/>
+              </w:rPr>
+            </w:pPr>
+            <w:r>
+              <w:rPr>
+                <w:rFonts w:ascii="Arial" w:hAnsi="Arial" w:cs="Arial"/>
+                <w:sz w:val="20"/>
+                <w:szCs w:val="20"/>
+              </w:rPr>
+              <w:t>LOCAL</w:t>
+            </w:r>
+            <w:r>
+              <w:rPr>
+                <w:rFonts w:ascii="Arial" w:hAnsi="Arial" w:cs="Arial"/>
+                <w:sz w:val="20"/>
+                <w:szCs w:val="20"/>
+              </w:rPr>
+              <w:t>_WORDCOUNT[31:0]</w:t>
+            </w:r>
+          </w:p>
+        </w:tc>
+        <w:tc>
+          <w:tcPr>
+            <w:tcW w:w="868" w:type="dxa"/>
+            <w:tcBorders>
+              <w:bottom w:val="single" w:sz="4" w:space="0" w:color="548DD4"/>
+            </w:tcBorders>
+            <w:shd w:val="clear" w:color="auto" w:fill="auto"/>
+            <w:vAlign w:val="center"/>
+          </w:tcPr>
+          <w:p>
+            <w:pPr>
+              <w:pStyle w:val="table-text"/>
+              <w:keepNext/>
+              <w:rPr>
+                <w:rFonts w:ascii="Arial" w:hAnsi="Arial" w:cs="Arial"/>
+                <w:sz w:val="20"/>
+                <w:szCs w:val="20"/>
+              </w:rPr>
+            </w:pPr>
+            <w:r>
+              <w:rPr>
+                <w:rFonts w:ascii="Arial" w:hAnsi="Arial" w:cs="Arial"/>
+                <w:sz w:val="20"/>
+                <w:szCs w:val="20"/>
+              </w:rPr>
+              <w:t>[31:0]</w:t>
+            </w:r>
+          </w:p>
+        </w:tc>
+        <w:tc>
+          <w:tcPr>
+            <w:tcW w:w="933" w:type="dxa"/>
+            <w:tcBorders>
+              <w:bottom w:val="single" w:sz="4" w:space="0" w:color="548DD4"/>
+            </w:tcBorders>
+            <w:shd w:val="clear" w:color="auto" w:fill="auto"/>
+            <w:vAlign w:val="center"/>
+          </w:tcPr>
+          <w:p>
+            <w:pPr>
+              <w:pStyle w:val="table-text"/>
+              <w:keepNext/>
+              <w:rPr>
+                <w:rFonts w:ascii="Arial" w:hAnsi="Arial" w:cs="Arial"/>
+                <w:sz w:val="20"/>
+                <w:szCs w:val="20"/>
+              </w:rPr>
+            </w:pPr>
+            <w:r>
+              <w:rPr>
+                <w:rFonts w:ascii="Arial" w:hAnsi="Arial" w:cs="Arial"/>
+                <w:sz w:val="20"/>
+                <w:szCs w:val="20"/>
+              </w:rPr>
+              <w:t>R</w:t>
+            </w:r>
+            <w:r>
+              <w:rPr>
+                <w:rFonts w:ascii="Arial" w:hAnsi="Arial" w:cs="Arial"/>
+                <w:sz w:val="20"/>
+                <w:szCs w:val="20"/>
+              </w:rPr>
+              <w:t>O</w:t>
+            </w:r>
+          </w:p>
+        </w:tc>
+        <w:tc>
+          <w:tcPr>
+            <w:tcW w:w="5409" w:type="dxa"/>
+            <w:tcBorders>
+              <w:bottom w:val="single" w:sz="4" w:space="0" w:color="548DD4"/>
+            </w:tcBorders>
+            <w:shd w:val="clear" w:color="auto" w:fill="auto"/>
+            <w:vAlign w:val="center"/>
+          </w:tcPr>
+          <w:p>
+            <w:pPr>
+              <w:pStyle w:val="table-text-left"/>
+              <w:keepNext/>
+              <w:spacing w:before="0" w:after="0"/>
+              <w:rPr>
+                <w:rFonts w:ascii="Arial" w:hAnsi="Arial" w:cs="Arial"/>
+                <w:sz w:val="20"/>
+                <w:szCs w:val="20"/>
+              </w:rPr>
+            </w:pPr>
+            <w:r>
+              <w:rPr>
+                <w:rFonts w:ascii="Arial" w:hAnsi="Arial" w:cs="Arial"/>
+                <w:sz w:val="20"/>
+                <w:szCs w:val="20"/>
+              </w:rPr>
+              <w:t>Local</w:t>
+            </w:r>
+            <w:r>
+              <w:rPr>
+                <w:rFonts w:ascii="Arial" w:hAnsi="Arial" w:cs="Arial"/>
+                <w:sz w:val="20"/>
+                <w:szCs w:val="20"/>
+              </w:rPr>
+              <w:t>_wordcount[31:0].</w:t>
+            </w:r>
+          </w:p>
+        </w:tc>
+      </w:tr>
+    </w:tbl>
+    <w:p>
+      <w:pPr>
+        <w:pStyle w:val="body"/>
+        <w:keepNext/>
+        <w:keepLines/>
+        <w:rPr>
+          <w:rFonts w:ascii="Times New Roman" w:hAnsi="Times New Roman" w:cs="Times New Roman"/>
+          <w:sz w:val="22"/>
+        </w:rPr>
+      </w:pPr>
+    </w:p>
+    <w:p>
+      <w:pPr>
+        <w:pStyle w:val="Heading4"/>
+      </w:pPr>
+      <w:r>
+        <w:t>[0x1</w:t>
+      </w:r>
+      <w:r>
+        <w:t>C</w:t>
+      </w:r>
+      <w:r>
+        <w:t xml:space="preserve">] </w:t>
+      </w:r>
+      <w:r>
+        <w:t>Master Sample</w:t>
+      </w:r>
+      <w:r>
+        <w:t xml:space="preserve"> Count [DEBUG]</w:t>
+      </w:r>
+    </w:p>
+    <w:p>
+      <w:pPr>
+        <w:keepNext/>
+        <w:keepLines/>
+      </w:pPr>
+      <w:r>
+        <w:t xml:space="preserve">This is a DEBUG register, used to help verify the FLL IP, and as such, may be removed in the future to reduce the size of the FLL IP. This register shows the </w:t>
+      </w:r>
+      <w:r>
+        <w:t>Master Sample</w:t>
+      </w:r>
+      <w:r>
+        <w:t xml:space="preserve"> count (the </w:t>
+      </w:r>
+      <w:r>
+        <w:t>sample count in the external/master</w:t>
+      </w:r>
+      <w:r>
+        <w:t xml:space="preserve"> clock domain), for the previous sample period. This register is updated after each sample period.</w:t>
+      </w:r>
+      <w:r>
+        <w:t xml:space="preserve"> Note that the Local Sample Count will always be zero after each sample time, as it counts down from the Sample Time value (register 0x04) to zero. Depending on the relative speeds of the local and master bit clocks, the Master Sample Count will either be slightly positive, zero, or slightly negative.</w:t>
+      </w:r>
+    </w:p>
+    <w:p>
+      <w:pPr>
+        <w:pStyle w:val="Caption"/>
+        <w:keepNext/>
+        <w:jc w:val="center"/>
+      </w:pPr>
+      <w:r>
+        <w:t xml:space="preserve">Table </w:t>
+      </w:r>
+      <w:r>
+        <w:fldChar w:fldCharType="begin"/>
+      </w:r>
+      <w:r>
+        <w:instrText xml:space="preserve"> SEQ Table \* ARABIC \s 1 </w:instrText>
+      </w:r>
+      <w:r>
+        <w:fldChar w:fldCharType="separate"/>
+      </w:r>
+      <w:r>
+        <w:rPr>
+          <w:noProof/>
+        </w:rPr>
+        <w:t>9</w:t>
+      </w:r>
+      <w:r>
+        <w:rPr>
+          <w:noProof/>
+        </w:rPr>
+        <w:fldChar w:fldCharType="end"/>
+      </w:r>
+      <w:r>
+        <w:t xml:space="preserve">: </w:t>
+      </w:r>
+      <w:r>
+        <w:t>Master Sample</w:t>
+      </w:r>
+      <w:r>
+        <w:t xml:space="preserve"> Count [DEBUG]</w:t>
+      </w:r>
+    </w:p>
+    <w:tbl>
+      <w:tblPr>
+        <w:tblW w:w="0" w:type="auto"/>
+        <w:tblBorders>
+          <w:top w:val="single" w:sz="4" w:space="0" w:color="548DD4"/>
+          <w:left w:val="single" w:sz="4" w:space="0" w:color="548DD4"/>
+          <w:bottom w:val="single" w:sz="4" w:space="0" w:color="548DD4"/>
+          <w:right w:val="single" w:sz="4" w:space="0" w:color="548DD4"/>
+          <w:insideH w:val="single" w:sz="4" w:space="0" w:color="548DD4"/>
+          <w:insideV w:val="single" w:sz="4" w:space="0" w:color="548DD4"/>
+        </w:tblBorders>
+        <w:tblLook w:val="0000" w:firstRow="0" w:lastRow="0" w:firstColumn="0" w:lastColumn="0" w:noHBand="0" w:noVBand="0"/>
+      </w:tblPr>
+      <w:tblGrid>
+        <w:gridCol w:w="3295"/>
+        <w:gridCol w:w="815"/>
+        <w:gridCol w:w="839"/>
+        <w:gridCol w:w="4401"/>
+      </w:tblGrid>
+      <w:tr>
+        <w:tc>
+          <w:tcPr>
+            <w:tcW w:w="2140" w:type="dxa"/>
+            <w:tcBorders>
+              <w:top w:val="single" w:sz="4" w:space="0" w:color="548DD4"/>
+              <w:left w:val="single" w:sz="4" w:space="0" w:color="548DD4"/>
+              <w:bottom w:val="single" w:sz="4" w:space="0" w:color="548DD4"/>
+              <w:right w:val="single" w:sz="4" w:space="0" w:color="548DD4"/>
+            </w:tcBorders>
+            <w:shd w:val="clear" w:color="auto" w:fill="17365D"/>
+            <w:vAlign w:val="center"/>
+          </w:tcPr>
+          <w:p>
+            <w:pPr>
+              <w:pStyle w:val="table-head"/>
+              <w:keepNext/>
+              <w:jc w:val="left"/>
+              <w:rPr>
+                <w:rFonts w:ascii="Arial" w:hAnsi="Arial" w:cs="Arial"/>
+                <w:sz w:val="20"/>
+                <w:szCs w:val="20"/>
+              </w:rPr>
+            </w:pPr>
+            <w:r>
+              <w:rPr>
+                <w:rFonts w:ascii="Arial" w:hAnsi="Arial" w:cs="Arial"/>
+                <w:sz w:val="20"/>
+                <w:szCs w:val="20"/>
+              </w:rPr>
+              <w:t>Name</w:t>
+            </w:r>
+          </w:p>
+        </w:tc>
+        <w:tc>
+          <w:tcPr>
+            <w:tcW w:w="868" w:type="dxa"/>
+            <w:tcBorders>
+              <w:top w:val="single" w:sz="4" w:space="0" w:color="548DD4"/>
+              <w:left w:val="single" w:sz="4" w:space="0" w:color="548DD4"/>
+              <w:bottom w:val="single" w:sz="4" w:space="0" w:color="548DD4"/>
+              <w:right w:val="single" w:sz="4" w:space="0" w:color="548DD4"/>
+            </w:tcBorders>
+            <w:shd w:val="clear" w:color="auto" w:fill="17365D"/>
+            <w:vAlign w:val="center"/>
+          </w:tcPr>
+          <w:p>
+            <w:pPr>
+              <w:pStyle w:val="table-head"/>
+              <w:keepNext/>
+              <w:jc w:val="left"/>
+              <w:rPr>
+                <w:rFonts w:ascii="Arial" w:hAnsi="Arial" w:cs="Arial"/>
+                <w:sz w:val="20"/>
+                <w:szCs w:val="20"/>
+              </w:rPr>
+            </w:pPr>
+            <w:r>
+              <w:rPr>
+                <w:rFonts w:ascii="Arial" w:hAnsi="Arial" w:cs="Arial"/>
+                <w:sz w:val="20"/>
+                <w:szCs w:val="20"/>
+              </w:rPr>
+              <w:t>Bit(s)</w:t>
+            </w:r>
+          </w:p>
+        </w:tc>
+        <w:tc>
+          <w:tcPr>
+            <w:tcW w:w="933" w:type="dxa"/>
+            <w:tcBorders>
+              <w:top w:val="single" w:sz="4" w:space="0" w:color="548DD4"/>
+              <w:left w:val="single" w:sz="4" w:space="0" w:color="548DD4"/>
+              <w:bottom w:val="single" w:sz="4" w:space="0" w:color="548DD4"/>
+              <w:right w:val="single" w:sz="4" w:space="0" w:color="548DD4"/>
+            </w:tcBorders>
+            <w:shd w:val="clear" w:color="auto" w:fill="17365D"/>
+            <w:vAlign w:val="center"/>
+          </w:tcPr>
+          <w:p>
+            <w:pPr>
+              <w:pStyle w:val="table-head"/>
+              <w:keepNext/>
+              <w:jc w:val="left"/>
+              <w:rPr>
+                <w:rFonts w:ascii="Arial" w:hAnsi="Arial" w:cs="Arial"/>
+                <w:sz w:val="20"/>
+                <w:szCs w:val="20"/>
+              </w:rPr>
+            </w:pPr>
+            <w:r>
+              <w:rPr>
+                <w:rFonts w:ascii="Arial" w:hAnsi="Arial" w:cs="Arial"/>
+                <w:sz w:val="20"/>
+                <w:szCs w:val="20"/>
+              </w:rPr>
+              <w:t>Type</w:t>
+            </w:r>
+          </w:p>
+        </w:tc>
+        <w:tc>
+          <w:tcPr>
+            <w:tcW w:w="5409" w:type="dxa"/>
+            <w:tcBorders>
+              <w:top w:val="single" w:sz="4" w:space="0" w:color="548DD4"/>
+              <w:left w:val="single" w:sz="4" w:space="0" w:color="548DD4"/>
+              <w:bottom w:val="single" w:sz="4" w:space="0" w:color="548DD4"/>
+              <w:right w:val="single" w:sz="4" w:space="0" w:color="548DD4"/>
+            </w:tcBorders>
+            <w:shd w:val="clear" w:color="auto" w:fill="17365D"/>
+            <w:vAlign w:val="center"/>
+          </w:tcPr>
+          <w:p>
+            <w:pPr>
+              <w:pStyle w:val="table-head"/>
+              <w:keepNext/>
+              <w:jc w:val="left"/>
+              <w:rPr>
+                <w:rFonts w:ascii="Arial" w:hAnsi="Arial" w:cs="Arial"/>
+                <w:sz w:val="20"/>
+                <w:szCs w:val="20"/>
+              </w:rPr>
+            </w:pPr>
+            <w:r>
+              <w:rPr>
+                <w:rFonts w:ascii="Arial" w:hAnsi="Arial" w:cs="Arial"/>
+                <w:sz w:val="20"/>
+                <w:szCs w:val="20"/>
+              </w:rPr>
+              <w:t>Description</w:t>
+            </w:r>
+          </w:p>
+        </w:tc>
+      </w:tr>
+      <w:tr>
+        <w:tc>
+          <w:tcPr>
+            <w:tcW w:w="2140" w:type="dxa"/>
+            <w:tcBorders>
+              <w:bottom w:val="single" w:sz="4" w:space="0" w:color="548DD4"/>
+            </w:tcBorders>
+            <w:shd w:val="clear" w:color="auto" w:fill="auto"/>
+            <w:vAlign w:val="center"/>
+          </w:tcPr>
+          <w:p>
+            <w:pPr>
+              <w:pStyle w:val="table-text"/>
+              <w:keepNext/>
+              <w:jc w:val="left"/>
+              <w:rPr>
+                <w:rFonts w:ascii="Arial" w:hAnsi="Arial" w:cs="Arial"/>
+                <w:sz w:val="20"/>
+                <w:szCs w:val="20"/>
+              </w:rPr>
+            </w:pPr>
+            <w:r>
+              <w:rPr>
+                <w:rFonts w:ascii="Arial" w:hAnsi="Arial" w:cs="Arial"/>
+                <w:sz w:val="20"/>
+                <w:szCs w:val="20"/>
+              </w:rPr>
+              <w:t>MASTER_SAMPLE_COUNT</w:t>
+            </w:r>
+            <w:r>
+              <w:rPr>
+                <w:rFonts w:ascii="Arial" w:hAnsi="Arial" w:cs="Arial"/>
+                <w:sz w:val="20"/>
+                <w:szCs w:val="20"/>
+              </w:rPr>
+              <w:t>[31:0]</w:t>
+            </w:r>
+          </w:p>
+        </w:tc>
+        <w:tc>
+          <w:tcPr>
+            <w:tcW w:w="868" w:type="dxa"/>
+            <w:tcBorders>
+              <w:bottom w:val="single" w:sz="4" w:space="0" w:color="548DD4"/>
+            </w:tcBorders>
+            <w:shd w:val="clear" w:color="auto" w:fill="auto"/>
+            <w:vAlign w:val="center"/>
+          </w:tcPr>
+          <w:p>
+            <w:pPr>
+              <w:pStyle w:val="table-text"/>
+              <w:keepNext/>
+              <w:rPr>
+                <w:rFonts w:ascii="Arial" w:hAnsi="Arial" w:cs="Arial"/>
+                <w:sz w:val="20"/>
+                <w:szCs w:val="20"/>
+              </w:rPr>
+            </w:pPr>
+            <w:r>
+              <w:rPr>
+                <w:rFonts w:ascii="Arial" w:hAnsi="Arial" w:cs="Arial"/>
+                <w:sz w:val="20"/>
+                <w:szCs w:val="20"/>
+              </w:rPr>
+              <w:t>[31:0]</w:t>
+            </w:r>
+          </w:p>
+        </w:tc>
+        <w:tc>
+          <w:tcPr>
+            <w:tcW w:w="933" w:type="dxa"/>
+            <w:tcBorders>
+              <w:bottom w:val="single" w:sz="4" w:space="0" w:color="548DD4"/>
+            </w:tcBorders>
+            <w:shd w:val="clear" w:color="auto" w:fill="auto"/>
+            <w:vAlign w:val="center"/>
+          </w:tcPr>
+          <w:p>
+            <w:pPr>
+              <w:pStyle w:val="table-text"/>
+              <w:keepNext/>
+              <w:rPr>
+                <w:rFonts w:ascii="Arial" w:hAnsi="Arial" w:cs="Arial"/>
+                <w:sz w:val="20"/>
+                <w:szCs w:val="20"/>
+              </w:rPr>
+            </w:pPr>
+            <w:r>
+              <w:rPr>
+                <w:rFonts w:ascii="Arial" w:hAnsi="Arial" w:cs="Arial"/>
+                <w:sz w:val="20"/>
+                <w:szCs w:val="20"/>
+              </w:rPr>
+              <w:t>R</w:t>
+            </w:r>
+            <w:r>
+              <w:rPr>
+                <w:rFonts w:ascii="Arial" w:hAnsi="Arial" w:cs="Arial"/>
+                <w:sz w:val="20"/>
+                <w:szCs w:val="20"/>
+              </w:rPr>
+              <w:t>O</w:t>
+            </w:r>
+          </w:p>
+        </w:tc>
+        <w:tc>
+          <w:tcPr>
+            <w:tcW w:w="5409" w:type="dxa"/>
+            <w:tcBorders>
+              <w:bottom w:val="single" w:sz="4" w:space="0" w:color="548DD4"/>
+            </w:tcBorders>
+            <w:shd w:val="clear" w:color="auto" w:fill="auto"/>
+            <w:vAlign w:val="center"/>
+          </w:tcPr>
+          <w:p>
+            <w:pPr>
+              <w:pStyle w:val="table-text-left"/>
+              <w:keepNext/>
+              <w:spacing w:before="0" w:after="0"/>
+              <w:rPr>
+                <w:rFonts w:ascii="Arial" w:hAnsi="Arial" w:cs="Arial"/>
+                <w:sz w:val="20"/>
+                <w:szCs w:val="20"/>
+              </w:rPr>
+            </w:pPr>
+            <w:r>
+              <w:rPr>
+                <w:rFonts w:ascii="Arial" w:hAnsi="Arial" w:cs="Arial"/>
+                <w:sz w:val="20"/>
+                <w:szCs w:val="20"/>
+              </w:rPr>
+              <w:t>Master_sample_count</w:t>
+            </w:r>
+            <w:r>
+              <w:rPr>
+                <w:rFonts w:ascii="Arial" w:hAnsi="Arial" w:cs="Arial"/>
+                <w:sz w:val="20"/>
+                <w:szCs w:val="20"/>
+              </w:rPr>
+              <w:t>[31:0].</w:t>
+            </w:r>
+          </w:p>
+        </w:tc>
+      </w:tr>
+    </w:tbl>
+    <w:p>
+      <w:pPr>
+        <w:pStyle w:val="body"/>
+        <w:keepNext/>
+        <w:keepLines/>
+        <w:rPr>
+          <w:rFonts w:ascii="Times New Roman" w:hAnsi="Times New Roman" w:cs="Times New Roman"/>
+          <w:sz w:val="22"/>
+        </w:rPr>
+      </w:pPr>
+    </w:p>
+    <w:p>
+      <w:pPr>
+        <w:rPr>
+          <w:rFonts w:ascii="Times New Roman" w:eastAsia="Arial Unicode MS" w:hAnsi="Times New Roman" w:cs="Times New Roman"/>
+          <w:color w:val="000000"/>
+          <w:szCs w:val="20"/>
+        </w:rPr>
+      </w:pPr>
+      <w:r>
+        <w:rPr>
+          <w:rFonts w:ascii="Times New Roman" w:hAnsi="Times New Roman" w:cs="Times New Roman"/>
+        </w:rPr>
+        <w:br w:type="page"/>
+      </w:r>
+    </w:p>
+    <w:p>
+      <w:pPr>
         <w:pStyle w:val="Heading1"/>
       </w:pPr>
-      <w:bookmarkStart w:id="11" w:name="_Toc452995374"/>
+      <w:bookmarkStart w:id="12" w:name="_Toc452995374"/>
       <w:r>
         <w:lastRenderedPageBreak/>
         <w:t>Revision History</w:t>
       </w:r>
-      <w:bookmarkEnd w:id="11"/>
+      <w:bookmarkEnd w:id="12"/>
     </w:p>
     <w:p/>
     <w:tbl>
@@ -3325,6 +5938,9 @@
             <w:pPr>
               <w:jc w:val="center"/>
             </w:pPr>
+            <w:r>
+              <w:t>13 Nov 2020</w:t>
+            </w:r>
           </w:p>
         </w:tc>
         <w:tc>
@@ -3342,6 +5958,9 @@
             <w:pPr>
               <w:jc w:val="center"/>
             </w:pPr>
+            <w:r>
+              <w:t>1.01</w:t>
+            </w:r>
           </w:p>
         </w:tc>
         <w:tc>
@@ -3359,6 +5978,9 @@
             <w:pPr>
               <w:jc w:val="center"/>
             </w:pPr>
+            <w:r>
+              <w:t>Randy O</w:t>
+            </w:r>
           </w:p>
         </w:tc>
         <w:tc>
@@ -3372,7 +5994,11 @@
             </w:tcBorders>
             <w:vAlign w:val="center"/>
           </w:tcPr>
-          <w:p/>
+          <w:p>
+            <w:r>
+              <w:t>Added debug registers and added more explanation to the Theory of Operation.</w:t>
+            </w:r>
+          </w:p>
         </w:tc>
       </w:tr>
       <w:tr>
@@ -3528,12 +6154,12 @@
       <w:pPr>
         <w:pStyle w:val="Heading1"/>
       </w:pPr>
-      <w:bookmarkStart w:id="12" w:name="_Toc452995375"/>
+      <w:bookmarkStart w:id="13" w:name="_Toc452995375"/>
       <w:r>
         <w:lastRenderedPageBreak/>
         <w:t>Copyright and Trademark Information</w:t>
       </w:r>
-      <w:bookmarkEnd w:id="12"/>
+      <w:bookmarkEnd w:id="13"/>
     </w:p>
     <w:p>
       <w:pPr>
@@ -3935,11 +6561,21 @@
       </w:rPr>
       <w:tab/>
     </w:r>
-    <w:fldSimple w:instr=" TITLE   \* MERGEFORMAT ">
-      <w:r>
-        <w:t>FLL_I2S IP for EOS 3B</w:t>
-      </w:r>
-    </w:fldSimple>
+    <w:r>
+      <w:fldChar w:fldCharType="begin"/>
+    </w:r>
+    <w:r>
+      <w:instrText xml:space="preserve"> TITLE   \* MERGEFORMAT </w:instrText>
+    </w:r>
+    <w:r>
+      <w:fldChar w:fldCharType="separate"/>
+    </w:r>
+    <w:r>
+      <w:t>FLL_I2S IP for EOS 3B</w:t>
+    </w:r>
+    <w:r>
+      <w:fldChar w:fldCharType="end"/>
+    </w:r>
   </w:p>
 </w:ftr>
 </file>

</xml_diff>